<commit_message>
pBD lil fix now done (hope so)
</commit_message>
<xml_diff>
--- a/2. Studienjahr/4-Semester/pBD/Отчет-ПБД-Московка-ИКБО-20-19.docx
+++ b/2. Studienjahr/4-Semester/pBD/Отчет-ПБД-Московка-ИКБО-20-19.docx
@@ -156,6 +156,8 @@
                 <w:lang w:eastAsia="en-US"/>
               </w:rPr>
             </w:pPr>
+            <w:bookmarkStart w:id="0" w:name="_Toc71288103"/>
+            <w:bookmarkStart w:id="1" w:name="_Toc71288414"/>
             <w:r>
               <w:rPr>
                 <w:rFonts w:ascii="Times New Roman" w:hAnsi="Times New Roman" w:cs="Times New Roman"/>
@@ -165,6 +167,8 @@
               </w:rPr>
               <w:t>Федеральное государственное бюджетное образовательное учреждение</w:t>
             </w:r>
+            <w:bookmarkEnd w:id="0"/>
+            <w:bookmarkEnd w:id="1"/>
           </w:p>
           <w:p>
             <w:pPr>
@@ -178,6 +182,8 @@
                 <w:lang w:eastAsia="en-US"/>
               </w:rPr>
             </w:pPr>
+            <w:bookmarkStart w:id="2" w:name="_Toc71288104"/>
+            <w:bookmarkStart w:id="3" w:name="_Toc71288415"/>
             <w:r>
               <w:rPr>
                 <w:rFonts w:ascii="Times New Roman" w:hAnsi="Times New Roman" w:cs="Times New Roman"/>
@@ -187,6 +193,8 @@
               </w:rPr>
               <w:t>высшего образования</w:t>
             </w:r>
+            <w:bookmarkEnd w:id="2"/>
+            <w:bookmarkEnd w:id="3"/>
           </w:p>
           <w:p>
             <w:pPr>
@@ -199,6 +207,8 @@
                 <w:lang w:eastAsia="en-US"/>
               </w:rPr>
             </w:pPr>
+            <w:bookmarkStart w:id="4" w:name="_Toc71288105"/>
+            <w:bookmarkStart w:id="5" w:name="_Toc71288416"/>
             <w:r>
               <w:rPr>
                 <w:rFonts w:ascii="Times New Roman" w:hAnsi="Times New Roman" w:cs="Times New Roman"/>
@@ -207,6 +217,8 @@
               </w:rPr>
               <w:t>"МИРЭА - Российский технологический университет"</w:t>
             </w:r>
+            <w:bookmarkEnd w:id="4"/>
+            <w:bookmarkEnd w:id="5"/>
           </w:p>
           <w:p>
             <w:pPr>
@@ -218,6 +230,8 @@
                 <w:lang w:eastAsia="en-US"/>
               </w:rPr>
             </w:pPr>
+            <w:bookmarkStart w:id="6" w:name="_Toc71288106"/>
+            <w:bookmarkStart w:id="7" w:name="_Toc71288417"/>
             <w:r>
               <w:rPr>
                 <w:rFonts w:ascii="Times New Roman" w:hAnsi="Times New Roman" w:cs="Times New Roman"/>
@@ -225,6 +239,8 @@
               </w:rPr>
               <w:t>РТУ МИРЭА</w:t>
             </w:r>
+            <w:bookmarkEnd w:id="6"/>
+            <w:bookmarkEnd w:id="7"/>
           </w:p>
           <w:p>
             <w:pPr>
@@ -292,7 +308,7 @@
                     </wp:inline>
                   </w:drawing>
                 </mc:Choice>
-                <mc:Fallback xmlns:w16cex="http://schemas.microsoft.com/office/word/2018/wordml/cex" xmlns:w16="http://schemas.microsoft.com/office/word/2018/wordml">
+                <mc:Fallback xmlns:w16="http://schemas.microsoft.com/office/word/2018/wordml" xmlns:w16cex="http://schemas.microsoft.com/office/word/2018/wordml/cex">
                   <w:pict>
                     <v:group w14:anchorId="33FEB45A" id="Полотно 30" o:spid="_x0000_s1026" editas="canvas" style="width:459pt;height:27pt;mso-position-horizontal-relative:char;mso-position-vertical-relative:line" coordsize="58293,3429" o:gfxdata="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">
                       <v:shapetype id="_x0000_t75" coordsize="21600,21600" o:spt="75" o:preferrelative="t" path="m@4@5l@4@11@9@11@9@5xe" filled="f" stroked="f">
@@ -1294,14 +1310,1514 @@
         <w:t>.</w:t>
       </w:r>
     </w:p>
+    <w:sdt>
+      <w:sdtPr>
+        <w:id w:val="-1277784136"/>
+        <w:docPartObj>
+          <w:docPartGallery w:val="Table of Contents"/>
+          <w:docPartUnique/>
+        </w:docPartObj>
+      </w:sdtPr>
+      <w:sdtEndPr>
+        <w:rPr>
+          <w:rFonts w:ascii="Times New Roman" w:eastAsia="Times New Roman" w:hAnsi="Times New Roman" w:cs="Times New Roman"/>
+          <w:b/>
+          <w:bCs/>
+          <w:noProof/>
+          <w:color w:val="auto"/>
+          <w:sz w:val="20"/>
+          <w:szCs w:val="20"/>
+          <w:lang w:val="ru-RU" w:eastAsia="ru-RU"/>
+        </w:rPr>
+      </w:sdtEndPr>
+      <w:sdtContent>
+        <w:p>
+          <w:pPr>
+            <w:pStyle w:val="a4"/>
+            <w:rPr>
+              <w:rFonts w:ascii="Times New Roman" w:hAnsi="Times New Roman" w:cs="Times New Roman"/>
+              <w:b/>
+              <w:color w:val="auto"/>
+              <w:sz w:val="28"/>
+              <w:lang w:val="ru-RU"/>
+            </w:rPr>
+          </w:pPr>
+          <w:r>
+            <w:rPr>
+              <w:rFonts w:ascii="Times New Roman" w:hAnsi="Times New Roman" w:cs="Times New Roman"/>
+              <w:b/>
+              <w:color w:val="auto"/>
+              <w:sz w:val="28"/>
+              <w:lang w:val="ru-RU"/>
+            </w:rPr>
+            <w:t>Содержание</w:t>
+          </w:r>
+        </w:p>
+        <w:p>
+          <w:pPr>
+            <w:pStyle w:val="11"/>
+            <w:tabs>
+              <w:tab w:val="right" w:leader="dot" w:pos="9345"/>
+            </w:tabs>
+            <w:rPr>
+              <w:rFonts w:asciiTheme="minorHAnsi" w:eastAsiaTheme="minorEastAsia" w:hAnsiTheme="minorHAnsi" w:cstheme="minorBidi"/>
+              <w:noProof/>
+              <w:sz w:val="22"/>
+              <w:szCs w:val="22"/>
+              <w:lang w:val="en-US" w:eastAsia="en-US"/>
+            </w:rPr>
+          </w:pPr>
+          <w:r>
+            <w:rPr>
+              <w:b/>
+              <w:bCs/>
+              <w:noProof/>
+            </w:rPr>
+            <w:fldChar w:fldCharType="begin"/>
+          </w:r>
+          <w:r>
+            <w:rPr>
+              <w:b/>
+              <w:bCs/>
+              <w:noProof/>
+            </w:rPr>
+            <w:instrText xml:space="preserve"> TOC \o "1-3" \h \z \u </w:instrText>
+          </w:r>
+          <w:r>
+            <w:rPr>
+              <w:b/>
+              <w:bCs/>
+              <w:noProof/>
+            </w:rPr>
+            <w:fldChar w:fldCharType="separate"/>
+          </w:r>
+        </w:p>
+        <w:p>
+          <w:pPr>
+            <w:pStyle w:val="11"/>
+            <w:tabs>
+              <w:tab w:val="left" w:pos="440"/>
+              <w:tab w:val="right" w:leader="dot" w:pos="9345"/>
+            </w:tabs>
+            <w:rPr>
+              <w:rFonts w:asciiTheme="minorHAnsi" w:eastAsiaTheme="minorEastAsia" w:hAnsiTheme="minorHAnsi" w:cstheme="minorBidi"/>
+              <w:noProof/>
+              <w:sz w:val="22"/>
+              <w:szCs w:val="22"/>
+              <w:lang w:val="en-US" w:eastAsia="en-US"/>
+            </w:rPr>
+          </w:pPr>
+          <w:hyperlink w:anchor="_Toc71288418" w:history="1">
+            <w:r>
+              <w:rPr>
+                <w:rStyle w:val="a5"/>
+                <w:rFonts w:eastAsiaTheme="majorEastAsia"/>
+                <w:noProof/>
+              </w:rPr>
+              <w:t>1.</w:t>
+            </w:r>
+            <w:r>
+              <w:rPr>
+                <w:rFonts w:asciiTheme="minorHAnsi" w:eastAsiaTheme="minorEastAsia" w:hAnsiTheme="minorHAnsi" w:cstheme="minorBidi"/>
+                <w:noProof/>
+                <w:sz w:val="22"/>
+                <w:szCs w:val="22"/>
+                <w:lang w:val="en-US" w:eastAsia="en-US"/>
+              </w:rPr>
+              <w:tab/>
+            </w:r>
+            <w:r>
+              <w:rPr>
+                <w:rStyle w:val="a5"/>
+                <w:rFonts w:eastAsiaTheme="majorEastAsia"/>
+                <w:noProof/>
+              </w:rPr>
+              <w:t xml:space="preserve">Проектирование информационной модели в нотации </w:t>
+            </w:r>
+            <w:r>
+              <w:rPr>
+                <w:rStyle w:val="a5"/>
+                <w:rFonts w:eastAsiaTheme="majorEastAsia"/>
+                <w:noProof/>
+                <w:lang w:val="en-US"/>
+              </w:rPr>
+              <w:t>IDEF</w:t>
+            </w:r>
+            <w:r>
+              <w:rPr>
+                <w:rStyle w:val="a5"/>
+                <w:rFonts w:eastAsiaTheme="majorEastAsia"/>
+                <w:noProof/>
+              </w:rPr>
+              <w:t>0</w:t>
+            </w:r>
+            <w:r>
+              <w:rPr>
+                <w:noProof/>
+                <w:webHidden/>
+              </w:rPr>
+              <w:tab/>
+            </w:r>
+            <w:r>
+              <w:rPr>
+                <w:noProof/>
+                <w:webHidden/>
+              </w:rPr>
+              <w:fldChar w:fldCharType="begin"/>
+            </w:r>
+            <w:r>
+              <w:rPr>
+                <w:noProof/>
+                <w:webHidden/>
+              </w:rPr>
+              <w:instrText xml:space="preserve"> PAGEREF _Toc71288418 \h </w:instrText>
+            </w:r>
+            <w:r>
+              <w:rPr>
+                <w:noProof/>
+                <w:webHidden/>
+              </w:rPr>
+            </w:r>
+            <w:r>
+              <w:rPr>
+                <w:noProof/>
+                <w:webHidden/>
+              </w:rPr>
+              <w:fldChar w:fldCharType="separate"/>
+            </w:r>
+            <w:r>
+              <w:rPr>
+                <w:noProof/>
+                <w:webHidden/>
+              </w:rPr>
+              <w:t>3</w:t>
+            </w:r>
+            <w:r>
+              <w:rPr>
+                <w:noProof/>
+                <w:webHidden/>
+              </w:rPr>
+              <w:fldChar w:fldCharType="end"/>
+            </w:r>
+          </w:hyperlink>
+        </w:p>
+        <w:p>
+          <w:pPr>
+            <w:pStyle w:val="11"/>
+            <w:tabs>
+              <w:tab w:val="left" w:pos="440"/>
+              <w:tab w:val="right" w:leader="dot" w:pos="9345"/>
+            </w:tabs>
+            <w:rPr>
+              <w:rFonts w:asciiTheme="minorHAnsi" w:eastAsiaTheme="minorEastAsia" w:hAnsiTheme="minorHAnsi" w:cstheme="minorBidi"/>
+              <w:noProof/>
+              <w:sz w:val="22"/>
+              <w:szCs w:val="22"/>
+              <w:lang w:val="en-US" w:eastAsia="en-US"/>
+            </w:rPr>
+          </w:pPr>
+          <w:hyperlink w:anchor="_Toc71288419" w:history="1">
+            <w:r>
+              <w:rPr>
+                <w:rStyle w:val="a5"/>
+                <w:rFonts w:eastAsiaTheme="majorEastAsia"/>
+                <w:noProof/>
+              </w:rPr>
+              <w:t>2.</w:t>
+            </w:r>
+            <w:r>
+              <w:rPr>
+                <w:rFonts w:asciiTheme="minorHAnsi" w:eastAsiaTheme="minorEastAsia" w:hAnsiTheme="minorHAnsi" w:cstheme="minorBidi"/>
+                <w:noProof/>
+                <w:sz w:val="22"/>
+                <w:szCs w:val="22"/>
+                <w:lang w:val="en-US" w:eastAsia="en-US"/>
+              </w:rPr>
+              <w:tab/>
+            </w:r>
+            <w:r>
+              <w:rPr>
+                <w:rStyle w:val="a5"/>
+                <w:rFonts w:eastAsiaTheme="majorEastAsia"/>
+                <w:noProof/>
+              </w:rPr>
+              <w:t xml:space="preserve">Проектирование информационной модели в нотации </w:t>
+            </w:r>
+            <w:r>
+              <w:rPr>
+                <w:rStyle w:val="a5"/>
+                <w:rFonts w:eastAsiaTheme="majorEastAsia"/>
+                <w:noProof/>
+                <w:lang w:val="en-US"/>
+              </w:rPr>
+              <w:t>DFD</w:t>
+            </w:r>
+            <w:r>
+              <w:rPr>
+                <w:noProof/>
+                <w:webHidden/>
+              </w:rPr>
+              <w:tab/>
+            </w:r>
+            <w:r>
+              <w:rPr>
+                <w:noProof/>
+                <w:webHidden/>
+              </w:rPr>
+              <w:fldChar w:fldCharType="begin"/>
+            </w:r>
+            <w:r>
+              <w:rPr>
+                <w:noProof/>
+                <w:webHidden/>
+              </w:rPr>
+              <w:instrText xml:space="preserve"> PAGEREF _Toc71288419 \h </w:instrText>
+            </w:r>
+            <w:r>
+              <w:rPr>
+                <w:noProof/>
+                <w:webHidden/>
+              </w:rPr>
+            </w:r>
+            <w:r>
+              <w:rPr>
+                <w:noProof/>
+                <w:webHidden/>
+              </w:rPr>
+              <w:fldChar w:fldCharType="separate"/>
+            </w:r>
+            <w:r>
+              <w:rPr>
+                <w:noProof/>
+                <w:webHidden/>
+              </w:rPr>
+              <w:t>8</w:t>
+            </w:r>
+            <w:r>
+              <w:rPr>
+                <w:noProof/>
+                <w:webHidden/>
+              </w:rPr>
+              <w:fldChar w:fldCharType="end"/>
+            </w:r>
+          </w:hyperlink>
+        </w:p>
+        <w:p>
+          <w:pPr>
+            <w:pStyle w:val="11"/>
+            <w:tabs>
+              <w:tab w:val="left" w:pos="440"/>
+              <w:tab w:val="right" w:leader="dot" w:pos="9345"/>
+            </w:tabs>
+            <w:rPr>
+              <w:rFonts w:asciiTheme="minorHAnsi" w:eastAsiaTheme="minorEastAsia" w:hAnsiTheme="minorHAnsi" w:cstheme="minorBidi"/>
+              <w:noProof/>
+              <w:sz w:val="22"/>
+              <w:szCs w:val="22"/>
+              <w:lang w:val="en-US" w:eastAsia="en-US"/>
+            </w:rPr>
+          </w:pPr>
+          <w:hyperlink w:anchor="_Toc71288420" w:history="1">
+            <w:r>
+              <w:rPr>
+                <w:rStyle w:val="a5"/>
+                <w:rFonts w:eastAsiaTheme="majorEastAsia"/>
+                <w:noProof/>
+              </w:rPr>
+              <w:t>3.</w:t>
+            </w:r>
+            <w:r>
+              <w:rPr>
+                <w:rFonts w:asciiTheme="minorHAnsi" w:eastAsiaTheme="minorEastAsia" w:hAnsiTheme="minorHAnsi" w:cstheme="minorBidi"/>
+                <w:noProof/>
+                <w:sz w:val="22"/>
+                <w:szCs w:val="22"/>
+                <w:lang w:val="en-US" w:eastAsia="en-US"/>
+              </w:rPr>
+              <w:tab/>
+            </w:r>
+            <w:r>
+              <w:rPr>
+                <w:rStyle w:val="a5"/>
+                <w:rFonts w:eastAsiaTheme="majorEastAsia"/>
+                <w:noProof/>
+              </w:rPr>
+              <w:t xml:space="preserve">Проектирование информационной модели в нотации </w:t>
+            </w:r>
+            <w:r>
+              <w:rPr>
+                <w:rStyle w:val="a5"/>
+                <w:rFonts w:eastAsiaTheme="majorEastAsia"/>
+                <w:noProof/>
+                <w:lang w:val="en-US"/>
+              </w:rPr>
+              <w:t>IDEF</w:t>
+            </w:r>
+            <w:r>
+              <w:rPr>
+                <w:rStyle w:val="a5"/>
+                <w:rFonts w:eastAsiaTheme="majorEastAsia"/>
+                <w:noProof/>
+              </w:rPr>
+              <w:t>3</w:t>
+            </w:r>
+            <w:r>
+              <w:rPr>
+                <w:noProof/>
+                <w:webHidden/>
+              </w:rPr>
+              <w:tab/>
+            </w:r>
+            <w:r>
+              <w:rPr>
+                <w:noProof/>
+                <w:webHidden/>
+              </w:rPr>
+              <w:fldChar w:fldCharType="begin"/>
+            </w:r>
+            <w:r>
+              <w:rPr>
+                <w:noProof/>
+                <w:webHidden/>
+              </w:rPr>
+              <w:instrText xml:space="preserve"> PAGEREF _Toc71288420 \h </w:instrText>
+            </w:r>
+            <w:r>
+              <w:rPr>
+                <w:noProof/>
+                <w:webHidden/>
+              </w:rPr>
+            </w:r>
+            <w:r>
+              <w:rPr>
+                <w:noProof/>
+                <w:webHidden/>
+              </w:rPr>
+              <w:fldChar w:fldCharType="separate"/>
+            </w:r>
+            <w:r>
+              <w:rPr>
+                <w:noProof/>
+                <w:webHidden/>
+              </w:rPr>
+              <w:t>12</w:t>
+            </w:r>
+            <w:r>
+              <w:rPr>
+                <w:noProof/>
+                <w:webHidden/>
+              </w:rPr>
+              <w:fldChar w:fldCharType="end"/>
+            </w:r>
+          </w:hyperlink>
+        </w:p>
+        <w:p>
+          <w:pPr>
+            <w:pStyle w:val="11"/>
+            <w:tabs>
+              <w:tab w:val="left" w:pos="440"/>
+              <w:tab w:val="right" w:leader="dot" w:pos="9345"/>
+            </w:tabs>
+            <w:rPr>
+              <w:rFonts w:asciiTheme="minorHAnsi" w:eastAsiaTheme="minorEastAsia" w:hAnsiTheme="minorHAnsi" w:cstheme="minorBidi"/>
+              <w:noProof/>
+              <w:sz w:val="22"/>
+              <w:szCs w:val="22"/>
+              <w:lang w:val="en-US" w:eastAsia="en-US"/>
+            </w:rPr>
+          </w:pPr>
+          <w:hyperlink w:anchor="_Toc71288421" w:history="1">
+            <w:r>
+              <w:rPr>
+                <w:rStyle w:val="a5"/>
+                <w:rFonts w:eastAsiaTheme="majorEastAsia"/>
+                <w:noProof/>
+              </w:rPr>
+              <w:t>4.</w:t>
+            </w:r>
+            <w:r>
+              <w:rPr>
+                <w:rFonts w:asciiTheme="minorHAnsi" w:eastAsiaTheme="minorEastAsia" w:hAnsiTheme="minorHAnsi" w:cstheme="minorBidi"/>
+                <w:noProof/>
+                <w:sz w:val="22"/>
+                <w:szCs w:val="22"/>
+                <w:lang w:val="en-US" w:eastAsia="en-US"/>
+              </w:rPr>
+              <w:tab/>
+            </w:r>
+            <w:r>
+              <w:rPr>
+                <w:rStyle w:val="a5"/>
+                <w:rFonts w:eastAsiaTheme="majorEastAsia"/>
+                <w:noProof/>
+              </w:rPr>
+              <w:t>Проектирование информационной модели на языке UML</w:t>
+            </w:r>
+            <w:r>
+              <w:rPr>
+                <w:noProof/>
+                <w:webHidden/>
+              </w:rPr>
+              <w:tab/>
+            </w:r>
+            <w:r>
+              <w:rPr>
+                <w:noProof/>
+                <w:webHidden/>
+              </w:rPr>
+              <w:fldChar w:fldCharType="begin"/>
+            </w:r>
+            <w:r>
+              <w:rPr>
+                <w:noProof/>
+                <w:webHidden/>
+              </w:rPr>
+              <w:instrText xml:space="preserve"> PAGEREF _Toc71288421 \h </w:instrText>
+            </w:r>
+            <w:r>
+              <w:rPr>
+                <w:noProof/>
+                <w:webHidden/>
+              </w:rPr>
+            </w:r>
+            <w:r>
+              <w:rPr>
+                <w:noProof/>
+                <w:webHidden/>
+              </w:rPr>
+              <w:fldChar w:fldCharType="separate"/>
+            </w:r>
+            <w:r>
+              <w:rPr>
+                <w:noProof/>
+                <w:webHidden/>
+              </w:rPr>
+              <w:t>13</w:t>
+            </w:r>
+            <w:r>
+              <w:rPr>
+                <w:noProof/>
+                <w:webHidden/>
+              </w:rPr>
+              <w:fldChar w:fldCharType="end"/>
+            </w:r>
+          </w:hyperlink>
+        </w:p>
+        <w:p>
+          <w:pPr>
+            <w:pStyle w:val="11"/>
+            <w:tabs>
+              <w:tab w:val="left" w:pos="660"/>
+              <w:tab w:val="right" w:leader="dot" w:pos="9345"/>
+            </w:tabs>
+            <w:rPr>
+              <w:rFonts w:asciiTheme="minorHAnsi" w:eastAsiaTheme="minorEastAsia" w:hAnsiTheme="minorHAnsi" w:cstheme="minorBidi"/>
+              <w:noProof/>
+              <w:sz w:val="22"/>
+              <w:szCs w:val="22"/>
+              <w:lang w:val="en-US" w:eastAsia="en-US"/>
+            </w:rPr>
+          </w:pPr>
+          <w:hyperlink w:anchor="_Toc71288422" w:history="1">
+            <w:r>
+              <w:rPr>
+                <w:rStyle w:val="a5"/>
+                <w:rFonts w:eastAsiaTheme="majorEastAsia"/>
+                <w:noProof/>
+              </w:rPr>
+              <w:t>4.1.</w:t>
+            </w:r>
+            <w:r>
+              <w:rPr>
+                <w:rFonts w:asciiTheme="minorHAnsi" w:eastAsiaTheme="minorEastAsia" w:hAnsiTheme="minorHAnsi" w:cstheme="minorBidi"/>
+                <w:noProof/>
+                <w:sz w:val="22"/>
+                <w:szCs w:val="22"/>
+                <w:lang w:val="en-US" w:eastAsia="en-US"/>
+              </w:rPr>
+              <w:tab/>
+            </w:r>
+            <w:r>
+              <w:rPr>
+                <w:rStyle w:val="a5"/>
+                <w:rFonts w:eastAsiaTheme="majorEastAsia"/>
+                <w:noProof/>
+              </w:rPr>
+              <w:t>Диаграмма прецедентов</w:t>
+            </w:r>
+            <w:r>
+              <w:rPr>
+                <w:noProof/>
+                <w:webHidden/>
+              </w:rPr>
+              <w:tab/>
+            </w:r>
+            <w:r>
+              <w:rPr>
+                <w:noProof/>
+                <w:webHidden/>
+              </w:rPr>
+              <w:fldChar w:fldCharType="begin"/>
+            </w:r>
+            <w:r>
+              <w:rPr>
+                <w:noProof/>
+                <w:webHidden/>
+              </w:rPr>
+              <w:instrText xml:space="preserve"> PAGEREF _Toc71288422 \h </w:instrText>
+            </w:r>
+            <w:r>
+              <w:rPr>
+                <w:noProof/>
+                <w:webHidden/>
+              </w:rPr>
+            </w:r>
+            <w:r>
+              <w:rPr>
+                <w:noProof/>
+                <w:webHidden/>
+              </w:rPr>
+              <w:fldChar w:fldCharType="separate"/>
+            </w:r>
+            <w:r>
+              <w:rPr>
+                <w:noProof/>
+                <w:webHidden/>
+              </w:rPr>
+              <w:t>13</w:t>
+            </w:r>
+            <w:r>
+              <w:rPr>
+                <w:noProof/>
+                <w:webHidden/>
+              </w:rPr>
+              <w:fldChar w:fldCharType="end"/>
+            </w:r>
+          </w:hyperlink>
+        </w:p>
+        <w:p>
+          <w:pPr>
+            <w:pStyle w:val="11"/>
+            <w:tabs>
+              <w:tab w:val="left" w:pos="660"/>
+              <w:tab w:val="right" w:leader="dot" w:pos="9345"/>
+            </w:tabs>
+            <w:rPr>
+              <w:rFonts w:asciiTheme="minorHAnsi" w:eastAsiaTheme="minorEastAsia" w:hAnsiTheme="minorHAnsi" w:cstheme="minorBidi"/>
+              <w:noProof/>
+              <w:sz w:val="22"/>
+              <w:szCs w:val="22"/>
+              <w:lang w:val="en-US" w:eastAsia="en-US"/>
+            </w:rPr>
+          </w:pPr>
+          <w:hyperlink w:anchor="_Toc71288423" w:history="1">
+            <w:r>
+              <w:rPr>
+                <w:rStyle w:val="a5"/>
+                <w:rFonts w:eastAsiaTheme="majorEastAsia"/>
+                <w:noProof/>
+              </w:rPr>
+              <w:t>4.2.</w:t>
+            </w:r>
+            <w:r>
+              <w:rPr>
+                <w:rFonts w:asciiTheme="minorHAnsi" w:eastAsiaTheme="minorEastAsia" w:hAnsiTheme="minorHAnsi" w:cstheme="minorBidi"/>
+                <w:noProof/>
+                <w:sz w:val="22"/>
+                <w:szCs w:val="22"/>
+                <w:lang w:val="en-US" w:eastAsia="en-US"/>
+              </w:rPr>
+              <w:tab/>
+            </w:r>
+            <w:r>
+              <w:rPr>
+                <w:rStyle w:val="a5"/>
+                <w:rFonts w:eastAsiaTheme="majorEastAsia"/>
+                <w:noProof/>
+              </w:rPr>
+              <w:t>Диаграмма последовательности</w:t>
+            </w:r>
+            <w:r>
+              <w:rPr>
+                <w:noProof/>
+                <w:webHidden/>
+              </w:rPr>
+              <w:tab/>
+            </w:r>
+            <w:r>
+              <w:rPr>
+                <w:noProof/>
+                <w:webHidden/>
+              </w:rPr>
+              <w:fldChar w:fldCharType="begin"/>
+            </w:r>
+            <w:r>
+              <w:rPr>
+                <w:noProof/>
+                <w:webHidden/>
+              </w:rPr>
+              <w:instrText xml:space="preserve"> PAGEREF _Toc71288423 \h </w:instrText>
+            </w:r>
+            <w:r>
+              <w:rPr>
+                <w:noProof/>
+                <w:webHidden/>
+              </w:rPr>
+            </w:r>
+            <w:r>
+              <w:rPr>
+                <w:noProof/>
+                <w:webHidden/>
+              </w:rPr>
+              <w:fldChar w:fldCharType="separate"/>
+            </w:r>
+            <w:r>
+              <w:rPr>
+                <w:noProof/>
+                <w:webHidden/>
+              </w:rPr>
+              <w:t>14</w:t>
+            </w:r>
+            <w:r>
+              <w:rPr>
+                <w:noProof/>
+                <w:webHidden/>
+              </w:rPr>
+              <w:fldChar w:fldCharType="end"/>
+            </w:r>
+          </w:hyperlink>
+        </w:p>
+        <w:p>
+          <w:pPr>
+            <w:pStyle w:val="11"/>
+            <w:tabs>
+              <w:tab w:val="left" w:pos="660"/>
+              <w:tab w:val="right" w:leader="dot" w:pos="9345"/>
+            </w:tabs>
+            <w:rPr>
+              <w:rFonts w:asciiTheme="minorHAnsi" w:eastAsiaTheme="minorEastAsia" w:hAnsiTheme="minorHAnsi" w:cstheme="minorBidi"/>
+              <w:noProof/>
+              <w:sz w:val="22"/>
+              <w:szCs w:val="22"/>
+              <w:lang w:val="en-US" w:eastAsia="en-US"/>
+            </w:rPr>
+          </w:pPr>
+          <w:hyperlink w:anchor="_Toc71288424" w:history="1">
+            <w:r>
+              <w:rPr>
+                <w:rStyle w:val="a5"/>
+                <w:rFonts w:eastAsiaTheme="majorEastAsia"/>
+                <w:noProof/>
+              </w:rPr>
+              <w:t>4.3.</w:t>
+            </w:r>
+            <w:r>
+              <w:rPr>
+                <w:rFonts w:asciiTheme="minorHAnsi" w:eastAsiaTheme="minorEastAsia" w:hAnsiTheme="minorHAnsi" w:cstheme="minorBidi"/>
+                <w:noProof/>
+                <w:sz w:val="22"/>
+                <w:szCs w:val="22"/>
+                <w:lang w:val="en-US" w:eastAsia="en-US"/>
+              </w:rPr>
+              <w:tab/>
+            </w:r>
+            <w:r>
+              <w:rPr>
+                <w:rStyle w:val="a5"/>
+                <w:rFonts w:eastAsiaTheme="majorEastAsia"/>
+                <w:noProof/>
+              </w:rPr>
+              <w:t>Кооперативная диаграмма</w:t>
+            </w:r>
+            <w:r>
+              <w:rPr>
+                <w:noProof/>
+                <w:webHidden/>
+              </w:rPr>
+              <w:tab/>
+            </w:r>
+            <w:r>
+              <w:rPr>
+                <w:noProof/>
+                <w:webHidden/>
+              </w:rPr>
+              <w:fldChar w:fldCharType="begin"/>
+            </w:r>
+            <w:r>
+              <w:rPr>
+                <w:noProof/>
+                <w:webHidden/>
+              </w:rPr>
+              <w:instrText xml:space="preserve"> PAGEREF _Toc71288424 \h </w:instrText>
+            </w:r>
+            <w:r>
+              <w:rPr>
+                <w:noProof/>
+                <w:webHidden/>
+              </w:rPr>
+            </w:r>
+            <w:r>
+              <w:rPr>
+                <w:noProof/>
+                <w:webHidden/>
+              </w:rPr>
+              <w:fldChar w:fldCharType="separate"/>
+            </w:r>
+            <w:r>
+              <w:rPr>
+                <w:noProof/>
+                <w:webHidden/>
+              </w:rPr>
+              <w:t>16</w:t>
+            </w:r>
+            <w:r>
+              <w:rPr>
+                <w:noProof/>
+                <w:webHidden/>
+              </w:rPr>
+              <w:fldChar w:fldCharType="end"/>
+            </w:r>
+          </w:hyperlink>
+        </w:p>
+        <w:p>
+          <w:pPr>
+            <w:pStyle w:val="11"/>
+            <w:tabs>
+              <w:tab w:val="left" w:pos="660"/>
+              <w:tab w:val="right" w:leader="dot" w:pos="9345"/>
+            </w:tabs>
+            <w:rPr>
+              <w:rFonts w:asciiTheme="minorHAnsi" w:eastAsiaTheme="minorEastAsia" w:hAnsiTheme="minorHAnsi" w:cstheme="minorBidi"/>
+              <w:noProof/>
+              <w:sz w:val="22"/>
+              <w:szCs w:val="22"/>
+              <w:lang w:val="en-US" w:eastAsia="en-US"/>
+            </w:rPr>
+          </w:pPr>
+          <w:hyperlink w:anchor="_Toc71288425" w:history="1">
+            <w:r>
+              <w:rPr>
+                <w:rStyle w:val="a5"/>
+                <w:rFonts w:eastAsiaTheme="majorEastAsia"/>
+                <w:noProof/>
+              </w:rPr>
+              <w:t>4.4.</w:t>
+            </w:r>
+            <w:r>
+              <w:rPr>
+                <w:rFonts w:asciiTheme="minorHAnsi" w:eastAsiaTheme="minorEastAsia" w:hAnsiTheme="minorHAnsi" w:cstheme="minorBidi"/>
+                <w:noProof/>
+                <w:sz w:val="22"/>
+                <w:szCs w:val="22"/>
+                <w:lang w:val="en-US" w:eastAsia="en-US"/>
+              </w:rPr>
+              <w:tab/>
+            </w:r>
+            <w:r>
+              <w:rPr>
+                <w:rStyle w:val="a5"/>
+                <w:rFonts w:eastAsiaTheme="majorEastAsia"/>
+                <w:noProof/>
+              </w:rPr>
+              <w:t>Диаграмма состояний</w:t>
+            </w:r>
+            <w:r>
+              <w:rPr>
+                <w:noProof/>
+                <w:webHidden/>
+              </w:rPr>
+              <w:tab/>
+            </w:r>
+            <w:r>
+              <w:rPr>
+                <w:noProof/>
+                <w:webHidden/>
+              </w:rPr>
+              <w:fldChar w:fldCharType="begin"/>
+            </w:r>
+            <w:r>
+              <w:rPr>
+                <w:noProof/>
+                <w:webHidden/>
+              </w:rPr>
+              <w:instrText xml:space="preserve"> PAGEREF _Toc71288425 \h </w:instrText>
+            </w:r>
+            <w:r>
+              <w:rPr>
+                <w:noProof/>
+                <w:webHidden/>
+              </w:rPr>
+            </w:r>
+            <w:r>
+              <w:rPr>
+                <w:noProof/>
+                <w:webHidden/>
+              </w:rPr>
+              <w:fldChar w:fldCharType="separate"/>
+            </w:r>
+            <w:r>
+              <w:rPr>
+                <w:noProof/>
+                <w:webHidden/>
+              </w:rPr>
+              <w:t>17</w:t>
+            </w:r>
+            <w:r>
+              <w:rPr>
+                <w:noProof/>
+                <w:webHidden/>
+              </w:rPr>
+              <w:fldChar w:fldCharType="end"/>
+            </w:r>
+          </w:hyperlink>
+        </w:p>
+        <w:p>
+          <w:pPr>
+            <w:pStyle w:val="11"/>
+            <w:tabs>
+              <w:tab w:val="left" w:pos="660"/>
+              <w:tab w:val="right" w:leader="dot" w:pos="9345"/>
+            </w:tabs>
+            <w:rPr>
+              <w:rFonts w:asciiTheme="minorHAnsi" w:eastAsiaTheme="minorEastAsia" w:hAnsiTheme="minorHAnsi" w:cstheme="minorBidi"/>
+              <w:noProof/>
+              <w:sz w:val="22"/>
+              <w:szCs w:val="22"/>
+              <w:lang w:val="en-US" w:eastAsia="en-US"/>
+            </w:rPr>
+          </w:pPr>
+          <w:hyperlink w:anchor="_Toc71288426" w:history="1">
+            <w:r>
+              <w:rPr>
+                <w:rStyle w:val="a5"/>
+                <w:rFonts w:eastAsiaTheme="majorEastAsia"/>
+                <w:noProof/>
+              </w:rPr>
+              <w:t>4.5.</w:t>
+            </w:r>
+            <w:r>
+              <w:rPr>
+                <w:rFonts w:asciiTheme="minorHAnsi" w:eastAsiaTheme="minorEastAsia" w:hAnsiTheme="minorHAnsi" w:cstheme="minorBidi"/>
+                <w:noProof/>
+                <w:sz w:val="22"/>
+                <w:szCs w:val="22"/>
+                <w:lang w:val="en-US" w:eastAsia="en-US"/>
+              </w:rPr>
+              <w:tab/>
+            </w:r>
+            <w:r>
+              <w:rPr>
+                <w:rStyle w:val="a5"/>
+                <w:rFonts w:eastAsiaTheme="majorEastAsia"/>
+                <w:noProof/>
+              </w:rPr>
+              <w:t>Диаграмма активности</w:t>
+            </w:r>
+            <w:r>
+              <w:rPr>
+                <w:noProof/>
+                <w:webHidden/>
+              </w:rPr>
+              <w:tab/>
+            </w:r>
+            <w:r>
+              <w:rPr>
+                <w:noProof/>
+                <w:webHidden/>
+              </w:rPr>
+              <w:fldChar w:fldCharType="begin"/>
+            </w:r>
+            <w:r>
+              <w:rPr>
+                <w:noProof/>
+                <w:webHidden/>
+              </w:rPr>
+              <w:instrText xml:space="preserve"> PAGEREF _Toc71288426 \h </w:instrText>
+            </w:r>
+            <w:r>
+              <w:rPr>
+                <w:noProof/>
+                <w:webHidden/>
+              </w:rPr>
+            </w:r>
+            <w:r>
+              <w:rPr>
+                <w:noProof/>
+                <w:webHidden/>
+              </w:rPr>
+              <w:fldChar w:fldCharType="separate"/>
+            </w:r>
+            <w:r>
+              <w:rPr>
+                <w:noProof/>
+                <w:webHidden/>
+              </w:rPr>
+              <w:t>18</w:t>
+            </w:r>
+            <w:r>
+              <w:rPr>
+                <w:noProof/>
+                <w:webHidden/>
+              </w:rPr>
+              <w:fldChar w:fldCharType="end"/>
+            </w:r>
+          </w:hyperlink>
+        </w:p>
+        <w:p>
+          <w:pPr>
+            <w:pStyle w:val="11"/>
+            <w:tabs>
+              <w:tab w:val="left" w:pos="660"/>
+              <w:tab w:val="right" w:leader="dot" w:pos="9345"/>
+            </w:tabs>
+            <w:rPr>
+              <w:rFonts w:asciiTheme="minorHAnsi" w:eastAsiaTheme="minorEastAsia" w:hAnsiTheme="minorHAnsi" w:cstheme="minorBidi"/>
+              <w:noProof/>
+              <w:sz w:val="22"/>
+              <w:szCs w:val="22"/>
+              <w:lang w:val="en-US" w:eastAsia="en-US"/>
+            </w:rPr>
+          </w:pPr>
+          <w:hyperlink w:anchor="_Toc71288427" w:history="1">
+            <w:r>
+              <w:rPr>
+                <w:rStyle w:val="a5"/>
+                <w:rFonts w:eastAsiaTheme="majorEastAsia"/>
+                <w:noProof/>
+              </w:rPr>
+              <w:t>4.6.</w:t>
+            </w:r>
+            <w:r>
+              <w:rPr>
+                <w:rFonts w:asciiTheme="minorHAnsi" w:eastAsiaTheme="minorEastAsia" w:hAnsiTheme="minorHAnsi" w:cstheme="minorBidi"/>
+                <w:noProof/>
+                <w:sz w:val="22"/>
+                <w:szCs w:val="22"/>
+                <w:lang w:val="en-US" w:eastAsia="en-US"/>
+              </w:rPr>
+              <w:tab/>
+            </w:r>
+            <w:r>
+              <w:rPr>
+                <w:rStyle w:val="a5"/>
+                <w:rFonts w:eastAsiaTheme="majorEastAsia"/>
+                <w:noProof/>
+              </w:rPr>
+              <w:t>Диаграмма классов</w:t>
+            </w:r>
+            <w:r>
+              <w:rPr>
+                <w:noProof/>
+                <w:webHidden/>
+              </w:rPr>
+              <w:tab/>
+            </w:r>
+            <w:r>
+              <w:rPr>
+                <w:noProof/>
+                <w:webHidden/>
+              </w:rPr>
+              <w:fldChar w:fldCharType="begin"/>
+            </w:r>
+            <w:r>
+              <w:rPr>
+                <w:noProof/>
+                <w:webHidden/>
+              </w:rPr>
+              <w:instrText xml:space="preserve"> PAGEREF _Toc71288427 \h </w:instrText>
+            </w:r>
+            <w:r>
+              <w:rPr>
+                <w:noProof/>
+                <w:webHidden/>
+              </w:rPr>
+            </w:r>
+            <w:r>
+              <w:rPr>
+                <w:noProof/>
+                <w:webHidden/>
+              </w:rPr>
+              <w:fldChar w:fldCharType="separate"/>
+            </w:r>
+            <w:r>
+              <w:rPr>
+                <w:noProof/>
+                <w:webHidden/>
+              </w:rPr>
+              <w:t>19</w:t>
+            </w:r>
+            <w:r>
+              <w:rPr>
+                <w:noProof/>
+                <w:webHidden/>
+              </w:rPr>
+              <w:fldChar w:fldCharType="end"/>
+            </w:r>
+          </w:hyperlink>
+        </w:p>
+        <w:p>
+          <w:pPr>
+            <w:pStyle w:val="11"/>
+            <w:tabs>
+              <w:tab w:val="left" w:pos="660"/>
+              <w:tab w:val="right" w:leader="dot" w:pos="9345"/>
+            </w:tabs>
+            <w:rPr>
+              <w:rFonts w:asciiTheme="minorHAnsi" w:eastAsiaTheme="minorEastAsia" w:hAnsiTheme="minorHAnsi" w:cstheme="minorBidi"/>
+              <w:noProof/>
+              <w:sz w:val="22"/>
+              <w:szCs w:val="22"/>
+              <w:lang w:val="en-US" w:eastAsia="en-US"/>
+            </w:rPr>
+          </w:pPr>
+          <w:hyperlink w:anchor="_Toc71288428" w:history="1">
+            <w:r>
+              <w:rPr>
+                <w:rStyle w:val="a5"/>
+                <w:rFonts w:eastAsiaTheme="majorEastAsia"/>
+                <w:noProof/>
+              </w:rPr>
+              <w:t>4.7.</w:t>
+            </w:r>
+            <w:r>
+              <w:rPr>
+                <w:rFonts w:asciiTheme="minorHAnsi" w:eastAsiaTheme="minorEastAsia" w:hAnsiTheme="minorHAnsi" w:cstheme="minorBidi"/>
+                <w:noProof/>
+                <w:sz w:val="22"/>
+                <w:szCs w:val="22"/>
+                <w:lang w:val="en-US" w:eastAsia="en-US"/>
+              </w:rPr>
+              <w:tab/>
+            </w:r>
+            <w:r>
+              <w:rPr>
+                <w:rStyle w:val="a5"/>
+                <w:rFonts w:eastAsiaTheme="majorEastAsia"/>
+                <w:noProof/>
+              </w:rPr>
+              <w:t>Диаграмма бизнес-деятельности</w:t>
+            </w:r>
+            <w:r>
+              <w:rPr>
+                <w:noProof/>
+                <w:webHidden/>
+              </w:rPr>
+              <w:tab/>
+            </w:r>
+            <w:r>
+              <w:rPr>
+                <w:noProof/>
+                <w:webHidden/>
+              </w:rPr>
+              <w:fldChar w:fldCharType="begin"/>
+            </w:r>
+            <w:r>
+              <w:rPr>
+                <w:noProof/>
+                <w:webHidden/>
+              </w:rPr>
+              <w:instrText xml:space="preserve"> PAGEREF _Toc71288428 \h </w:instrText>
+            </w:r>
+            <w:r>
+              <w:rPr>
+                <w:noProof/>
+                <w:webHidden/>
+              </w:rPr>
+            </w:r>
+            <w:r>
+              <w:rPr>
+                <w:noProof/>
+                <w:webHidden/>
+              </w:rPr>
+              <w:fldChar w:fldCharType="separate"/>
+            </w:r>
+            <w:r>
+              <w:rPr>
+                <w:noProof/>
+                <w:webHidden/>
+              </w:rPr>
+              <w:t>20</w:t>
+            </w:r>
+            <w:r>
+              <w:rPr>
+                <w:noProof/>
+                <w:webHidden/>
+              </w:rPr>
+              <w:fldChar w:fldCharType="end"/>
+            </w:r>
+          </w:hyperlink>
+        </w:p>
+        <w:p>
+          <w:pPr>
+            <w:pStyle w:val="11"/>
+            <w:tabs>
+              <w:tab w:val="left" w:pos="660"/>
+              <w:tab w:val="right" w:leader="dot" w:pos="9345"/>
+            </w:tabs>
+            <w:rPr>
+              <w:rFonts w:asciiTheme="minorHAnsi" w:eastAsiaTheme="minorEastAsia" w:hAnsiTheme="minorHAnsi" w:cstheme="minorBidi"/>
+              <w:noProof/>
+              <w:sz w:val="22"/>
+              <w:szCs w:val="22"/>
+              <w:lang w:val="en-US" w:eastAsia="en-US"/>
+            </w:rPr>
+          </w:pPr>
+          <w:hyperlink w:anchor="_Toc71288429" w:history="1">
+            <w:r>
+              <w:rPr>
+                <w:rStyle w:val="a5"/>
+                <w:rFonts w:eastAsiaTheme="majorEastAsia"/>
+                <w:noProof/>
+              </w:rPr>
+              <w:t>4.8.</w:t>
+            </w:r>
+            <w:r>
+              <w:rPr>
+                <w:rFonts w:asciiTheme="minorHAnsi" w:eastAsiaTheme="minorEastAsia" w:hAnsiTheme="minorHAnsi" w:cstheme="minorBidi"/>
+                <w:noProof/>
+                <w:sz w:val="22"/>
+                <w:szCs w:val="22"/>
+                <w:lang w:val="en-US" w:eastAsia="en-US"/>
+              </w:rPr>
+              <w:tab/>
+            </w:r>
+            <w:r>
+              <w:rPr>
+                <w:rStyle w:val="a5"/>
+                <w:rFonts w:eastAsiaTheme="majorEastAsia"/>
+                <w:noProof/>
+              </w:rPr>
+              <w:t>Диаграмма компонентов</w:t>
+            </w:r>
+            <w:r>
+              <w:rPr>
+                <w:noProof/>
+                <w:webHidden/>
+              </w:rPr>
+              <w:tab/>
+            </w:r>
+            <w:r>
+              <w:rPr>
+                <w:noProof/>
+                <w:webHidden/>
+              </w:rPr>
+              <w:fldChar w:fldCharType="begin"/>
+            </w:r>
+            <w:r>
+              <w:rPr>
+                <w:noProof/>
+                <w:webHidden/>
+              </w:rPr>
+              <w:instrText xml:space="preserve"> PAGEREF _Toc71288429 \h </w:instrText>
+            </w:r>
+            <w:r>
+              <w:rPr>
+                <w:noProof/>
+                <w:webHidden/>
+              </w:rPr>
+            </w:r>
+            <w:r>
+              <w:rPr>
+                <w:noProof/>
+                <w:webHidden/>
+              </w:rPr>
+              <w:fldChar w:fldCharType="separate"/>
+            </w:r>
+            <w:r>
+              <w:rPr>
+                <w:noProof/>
+                <w:webHidden/>
+              </w:rPr>
+              <w:t>24</w:t>
+            </w:r>
+            <w:r>
+              <w:rPr>
+                <w:noProof/>
+                <w:webHidden/>
+              </w:rPr>
+              <w:fldChar w:fldCharType="end"/>
+            </w:r>
+          </w:hyperlink>
+        </w:p>
+        <w:p>
+          <w:pPr>
+            <w:pStyle w:val="11"/>
+            <w:tabs>
+              <w:tab w:val="left" w:pos="660"/>
+              <w:tab w:val="right" w:leader="dot" w:pos="9345"/>
+            </w:tabs>
+            <w:rPr>
+              <w:rFonts w:asciiTheme="minorHAnsi" w:eastAsiaTheme="minorEastAsia" w:hAnsiTheme="minorHAnsi" w:cstheme="minorBidi"/>
+              <w:noProof/>
+              <w:sz w:val="22"/>
+              <w:szCs w:val="22"/>
+              <w:lang w:val="en-US" w:eastAsia="en-US"/>
+            </w:rPr>
+          </w:pPr>
+          <w:hyperlink w:anchor="_Toc71288430" w:history="1">
+            <w:r>
+              <w:rPr>
+                <w:rStyle w:val="a5"/>
+                <w:rFonts w:eastAsiaTheme="majorEastAsia"/>
+                <w:noProof/>
+              </w:rPr>
+              <w:t>4.9.</w:t>
+            </w:r>
+            <w:r>
+              <w:rPr>
+                <w:rFonts w:asciiTheme="minorHAnsi" w:eastAsiaTheme="minorEastAsia" w:hAnsiTheme="minorHAnsi" w:cstheme="minorBidi"/>
+                <w:noProof/>
+                <w:sz w:val="22"/>
+                <w:szCs w:val="22"/>
+                <w:lang w:val="en-US" w:eastAsia="en-US"/>
+              </w:rPr>
+              <w:tab/>
+            </w:r>
+            <w:r>
+              <w:rPr>
+                <w:rStyle w:val="a5"/>
+                <w:rFonts w:eastAsiaTheme="majorEastAsia"/>
+                <w:noProof/>
+              </w:rPr>
+              <w:t>Диаграмма развертывания</w:t>
+            </w:r>
+            <w:r>
+              <w:rPr>
+                <w:noProof/>
+                <w:webHidden/>
+              </w:rPr>
+              <w:tab/>
+            </w:r>
+            <w:r>
+              <w:rPr>
+                <w:noProof/>
+                <w:webHidden/>
+              </w:rPr>
+              <w:fldChar w:fldCharType="begin"/>
+            </w:r>
+            <w:r>
+              <w:rPr>
+                <w:noProof/>
+                <w:webHidden/>
+              </w:rPr>
+              <w:instrText xml:space="preserve"> PAGEREF _Toc71288430 \h </w:instrText>
+            </w:r>
+            <w:r>
+              <w:rPr>
+                <w:noProof/>
+                <w:webHidden/>
+              </w:rPr>
+            </w:r>
+            <w:r>
+              <w:rPr>
+                <w:noProof/>
+                <w:webHidden/>
+              </w:rPr>
+              <w:fldChar w:fldCharType="separate"/>
+            </w:r>
+            <w:r>
+              <w:rPr>
+                <w:noProof/>
+                <w:webHidden/>
+              </w:rPr>
+              <w:t>25</w:t>
+            </w:r>
+            <w:r>
+              <w:rPr>
+                <w:noProof/>
+                <w:webHidden/>
+              </w:rPr>
+              <w:fldChar w:fldCharType="end"/>
+            </w:r>
+          </w:hyperlink>
+        </w:p>
+        <w:p>
+          <w:pPr>
+            <w:pStyle w:val="11"/>
+            <w:tabs>
+              <w:tab w:val="right" w:leader="dot" w:pos="9345"/>
+            </w:tabs>
+            <w:rPr>
+              <w:rFonts w:asciiTheme="minorHAnsi" w:eastAsiaTheme="minorEastAsia" w:hAnsiTheme="minorHAnsi" w:cstheme="minorBidi"/>
+              <w:noProof/>
+              <w:sz w:val="22"/>
+              <w:szCs w:val="22"/>
+              <w:lang w:val="en-US" w:eastAsia="en-US"/>
+            </w:rPr>
+          </w:pPr>
+          <w:hyperlink w:anchor="_Toc71288431" w:history="1">
+            <w:r>
+              <w:rPr>
+                <w:rStyle w:val="a5"/>
+                <w:rFonts w:eastAsiaTheme="majorEastAsia"/>
+                <w:noProof/>
+              </w:rPr>
+              <w:t>Заключение</w:t>
+            </w:r>
+            <w:r>
+              <w:rPr>
+                <w:noProof/>
+                <w:webHidden/>
+              </w:rPr>
+              <w:tab/>
+            </w:r>
+            <w:r>
+              <w:rPr>
+                <w:noProof/>
+                <w:webHidden/>
+              </w:rPr>
+              <w:fldChar w:fldCharType="begin"/>
+            </w:r>
+            <w:r>
+              <w:rPr>
+                <w:noProof/>
+                <w:webHidden/>
+              </w:rPr>
+              <w:instrText xml:space="preserve"> PAGEREF _Toc71288431 \h </w:instrText>
+            </w:r>
+            <w:r>
+              <w:rPr>
+                <w:noProof/>
+                <w:webHidden/>
+              </w:rPr>
+            </w:r>
+            <w:r>
+              <w:rPr>
+                <w:noProof/>
+                <w:webHidden/>
+              </w:rPr>
+              <w:fldChar w:fldCharType="separate"/>
+            </w:r>
+            <w:r>
+              <w:rPr>
+                <w:noProof/>
+                <w:webHidden/>
+              </w:rPr>
+              <w:t>26</w:t>
+            </w:r>
+            <w:r>
+              <w:rPr>
+                <w:noProof/>
+                <w:webHidden/>
+              </w:rPr>
+              <w:fldChar w:fldCharType="end"/>
+            </w:r>
+          </w:hyperlink>
+        </w:p>
+        <w:p>
+          <w:pPr>
+            <w:pStyle w:val="11"/>
+            <w:tabs>
+              <w:tab w:val="right" w:leader="dot" w:pos="9345"/>
+            </w:tabs>
+            <w:rPr>
+              <w:rFonts w:asciiTheme="minorHAnsi" w:eastAsiaTheme="minorEastAsia" w:hAnsiTheme="minorHAnsi" w:cstheme="minorBidi"/>
+              <w:noProof/>
+              <w:sz w:val="22"/>
+              <w:szCs w:val="22"/>
+              <w:lang w:val="en-US" w:eastAsia="en-US"/>
+            </w:rPr>
+          </w:pPr>
+          <w:hyperlink w:anchor="_Toc71288432" w:history="1">
+            <w:r>
+              <w:rPr>
+                <w:rStyle w:val="a5"/>
+                <w:rFonts w:eastAsiaTheme="majorEastAsia"/>
+                <w:noProof/>
+              </w:rPr>
+              <w:t>Список использованной литературы</w:t>
+            </w:r>
+            <w:r>
+              <w:rPr>
+                <w:noProof/>
+                <w:webHidden/>
+              </w:rPr>
+              <w:tab/>
+            </w:r>
+            <w:r>
+              <w:rPr>
+                <w:noProof/>
+                <w:webHidden/>
+              </w:rPr>
+              <w:fldChar w:fldCharType="begin"/>
+            </w:r>
+            <w:r>
+              <w:rPr>
+                <w:noProof/>
+                <w:webHidden/>
+              </w:rPr>
+              <w:instrText xml:space="preserve"> PAGEREF _Toc71288432 \h </w:instrText>
+            </w:r>
+            <w:r>
+              <w:rPr>
+                <w:noProof/>
+                <w:webHidden/>
+              </w:rPr>
+            </w:r>
+            <w:r>
+              <w:rPr>
+                <w:noProof/>
+                <w:webHidden/>
+              </w:rPr>
+              <w:fldChar w:fldCharType="separate"/>
+            </w:r>
+            <w:r>
+              <w:rPr>
+                <w:noProof/>
+                <w:webHidden/>
+              </w:rPr>
+              <w:t>27</w:t>
+            </w:r>
+            <w:r>
+              <w:rPr>
+                <w:noProof/>
+                <w:webHidden/>
+              </w:rPr>
+              <w:fldChar w:fldCharType="end"/>
+            </w:r>
+          </w:hyperlink>
+        </w:p>
+        <w:p>
+          <w:r>
+            <w:rPr>
+              <w:b/>
+              <w:bCs/>
+              <w:noProof/>
+            </w:rPr>
+            <w:fldChar w:fldCharType="end"/>
+          </w:r>
+        </w:p>
+      </w:sdtContent>
+    </w:sdt>
+    <w:p>
+      <w:pPr>
+        <w:widowControl/>
+        <w:autoSpaceDE/>
+        <w:autoSpaceDN/>
+        <w:adjustRightInd/>
+        <w:spacing w:after="160" w:line="259" w:lineRule="auto"/>
+        <w:rPr>
+          <w:sz w:val="22"/>
+        </w:rPr>
+      </w:pPr>
+      <w:r>
+        <w:rPr>
+          <w:sz w:val="22"/>
+        </w:rPr>
+        <w:br w:type="page"/>
+      </w:r>
+      <w:bookmarkStart w:id="8" w:name="_GoBack"/>
+      <w:bookmarkEnd w:id="8"/>
+    </w:p>
     <w:p>
       <w:pPr>
         <w:pStyle w:val="a8"/>
         <w:numPr>
           <w:ilvl w:val="0"/>
-          <w:numId w:val="34"/>
+          <w:numId w:val="40"/>
         </w:numPr>
       </w:pPr>
+      <w:bookmarkStart w:id="9" w:name="_Toc71288418"/>
       <w:r>
         <w:lastRenderedPageBreak/>
         <w:t xml:space="preserve">Проектирование информационной модели в нотации </w:t>
@@ -1315,6 +2831,7 @@
       <w:r>
         <w:t>0</w:t>
       </w:r>
+      <w:bookmarkEnd w:id="9"/>
     </w:p>
     <w:p>
       <w:pPr>
@@ -3258,9 +4775,10 @@
         <w:pStyle w:val="a8"/>
         <w:numPr>
           <w:ilvl w:val="0"/>
-          <w:numId w:val="34"/>
+          <w:numId w:val="40"/>
         </w:numPr>
       </w:pPr>
+      <w:bookmarkStart w:id="10" w:name="_Toc71288419"/>
       <w:r>
         <w:lastRenderedPageBreak/>
         <w:t xml:space="preserve">Проектирование информационной модели в нотации </w:t>
@@ -3271,6 +4789,7 @@
         </w:rPr>
         <w:t>DFD</w:t>
       </w:r>
+      <w:bookmarkEnd w:id="10"/>
     </w:p>
     <w:p>
       <w:pPr>
@@ -3584,6 +5103,7 @@
       </w:pPr>
       <w:r>
         <w:rPr>
+          <w:noProof/>
           <w:color w:val="000000"/>
           <w:sz w:val="28"/>
           <w:szCs w:val="28"/>
@@ -3660,39 +5180,7 @@
           <w:sz w:val="28"/>
           <w:szCs w:val="28"/>
         </w:rPr>
-        <w:t xml:space="preserve">– Скриншот </w:t>
-      </w:r>
-      <w:r>
-        <w:rPr>
-          <w:iCs/>
-          <w:sz w:val="28"/>
-          <w:szCs w:val="28"/>
-        </w:rPr>
-        <w:t>декомпозиции процесса</w:t>
-      </w:r>
-      <w:r>
-        <w:rPr>
-          <w:iCs/>
-          <w:sz w:val="28"/>
-          <w:szCs w:val="28"/>
-        </w:rPr>
-        <w:t xml:space="preserve"> «Подготовка</w:t>
-      </w:r>
-      <w:r>
-        <w:rPr>
-          <w:iCs/>
-          <w:sz w:val="28"/>
-          <w:szCs w:val="28"/>
-        </w:rPr>
-        <w:t xml:space="preserve"> с репетитором</w:t>
-      </w:r>
-      <w:r>
-        <w:rPr>
-          <w:iCs/>
-          <w:sz w:val="28"/>
-          <w:szCs w:val="28"/>
-        </w:rPr>
-        <w:t>»</w:t>
+        <w:t>– Скриншот декомпозиции процесса «Подготовка с репетитором»</w:t>
       </w:r>
     </w:p>
     <w:p>
@@ -3956,6 +5444,7 @@
       </w:pPr>
       <w:r>
         <w:rPr>
+          <w:noProof/>
           <w:color w:val="000000"/>
           <w:sz w:val="28"/>
           <w:szCs w:val="28"/>
@@ -4040,15 +5529,7 @@
           <w:sz w:val="28"/>
           <w:szCs w:val="28"/>
         </w:rPr>
-        <w:t>– Скриншот декомпозиции процесса «</w:t>
-      </w:r>
-      <w:r>
-        <w:rPr>
-          <w:iCs/>
-          <w:sz w:val="28"/>
-          <w:szCs w:val="28"/>
-        </w:rPr>
-        <w:t>Учебный процесс»</w:t>
+        <w:t>– Скриншот декомпозиции процесса «Учебный процесс»</w:t>
       </w:r>
     </w:p>
     <w:p>
@@ -4392,6 +5873,7 @@
       </w:pPr>
       <w:r>
         <w:rPr>
+          <w:noProof/>
           <w:color w:val="000000"/>
           <w:sz w:val="28"/>
           <w:szCs w:val="28"/>
@@ -4452,7 +5934,7 @@
           <w:sz w:val="28"/>
           <w:szCs w:val="28"/>
         </w:rPr>
-        <w:t xml:space="preserve">Рис. </w:t>
+        <w:t>Рис. 9</w:t>
       </w:r>
       <w:r>
         <w:rPr>
@@ -4460,7 +5942,7 @@
           <w:sz w:val="28"/>
           <w:szCs w:val="28"/>
         </w:rPr>
-        <w:t>9</w:t>
+        <w:t xml:space="preserve"> </w:t>
       </w:r>
       <w:r>
         <w:rPr>
@@ -4468,31 +5950,7 @@
           <w:sz w:val="28"/>
           <w:szCs w:val="28"/>
         </w:rPr>
-        <w:t xml:space="preserve"> </w:t>
-      </w:r>
-      <w:r>
-        <w:rPr>
-          <w:iCs/>
-          <w:sz w:val="28"/>
-          <w:szCs w:val="28"/>
-        </w:rPr>
-        <w:t>– Скриншот декомпозиции процесса «</w:t>
-      </w:r>
-      <w:r>
-        <w:rPr>
-          <w:iCs/>
-          <w:sz w:val="28"/>
-          <w:szCs w:val="28"/>
-        </w:rPr>
-        <w:t>Сдача экзамена</w:t>
-      </w:r>
-      <w:r>
-        <w:rPr>
-          <w:iCs/>
-          <w:sz w:val="28"/>
-          <w:szCs w:val="28"/>
-        </w:rPr>
-        <w:t>»</w:t>
+        <w:t>– Скриншот декомпозиции процесса «Сдача экзамена»</w:t>
       </w:r>
     </w:p>
     <w:p>
@@ -4666,25 +6124,7 @@
           <w:szCs w:val="28"/>
           <w:shd w:val="clear" w:color="auto" w:fill="FFFFFF"/>
         </w:rPr>
-        <w:t>На данной модели отображается дочерний процесс (</w:t>
-      </w:r>
-      <w:r>
-        <w:rPr>
-          <w:color w:val="000000"/>
-          <w:sz w:val="28"/>
-          <w:szCs w:val="28"/>
-          <w:shd w:val="clear" w:color="auto" w:fill="FFFFFF"/>
-        </w:rPr>
-        <w:t>Сдача экзамена</w:t>
-      </w:r>
-      <w:r>
-        <w:rPr>
-          <w:color w:val="000000"/>
-          <w:sz w:val="28"/>
-          <w:szCs w:val="28"/>
-          <w:shd w:val="clear" w:color="auto" w:fill="FFFFFF"/>
-        </w:rPr>
-        <w:t xml:space="preserve">) и его связи с внешней средой (внешними сущностями). Это взаимодействие показывается через потоки данных. </w:t>
+        <w:t xml:space="preserve">На данной модели отображается дочерний процесс (Сдача экзамена) и его связи с внешней средой (внешними сущностями). Это взаимодействие показывается через потоки данных. </w:t>
       </w:r>
     </w:p>
     <w:p>
@@ -4717,25 +6157,7 @@
           <w:szCs w:val="28"/>
           <w:shd w:val="clear" w:color="auto" w:fill="FFFFFF"/>
         </w:rPr>
-        <w:t xml:space="preserve"> на данной модели это: Ученики, </w:t>
-      </w:r>
-      <w:r>
-        <w:rPr>
-          <w:color w:val="000000"/>
-          <w:sz w:val="28"/>
-          <w:szCs w:val="28"/>
-          <w:shd w:val="clear" w:color="auto" w:fill="FFFFFF"/>
-        </w:rPr>
-        <w:t>Организаторы проведения экзамена</w:t>
-      </w:r>
-      <w:r>
-        <w:rPr>
-          <w:color w:val="000000"/>
-          <w:sz w:val="28"/>
-          <w:szCs w:val="28"/>
-          <w:shd w:val="clear" w:color="auto" w:fill="FFFFFF"/>
-        </w:rPr>
-        <w:t>.</w:t>
+        <w:t xml:space="preserve"> на данной модели это: Ученики, Организаторы проведения экзамена.</w:t>
       </w:r>
     </w:p>
     <w:p>
@@ -4768,25 +6190,7 @@
           <w:szCs w:val="28"/>
           <w:shd w:val="clear" w:color="auto" w:fill="FFFFFF"/>
         </w:rPr>
-        <w:t xml:space="preserve"> в контексте данной диаграммы являются: Банк заданий</w:t>
-      </w:r>
-      <w:r>
-        <w:rPr>
-          <w:color w:val="000000"/>
-          <w:sz w:val="28"/>
-          <w:szCs w:val="28"/>
-          <w:shd w:val="clear" w:color="auto" w:fill="FFFFFF"/>
-        </w:rPr>
-        <w:t>, Реестр учеников</w:t>
-      </w:r>
-      <w:r>
-        <w:rPr>
-          <w:color w:val="000000"/>
-          <w:sz w:val="28"/>
-          <w:szCs w:val="28"/>
-          <w:shd w:val="clear" w:color="auto" w:fill="FFFFFF"/>
-        </w:rPr>
-        <w:t>.</w:t>
+        <w:t xml:space="preserve"> в контексте данной диаграммы являются: Банк заданий, Реестр учеников.</w:t>
       </w:r>
     </w:p>
     <w:p>
@@ -4818,9 +6222,10 @@
         <w:pStyle w:val="a8"/>
         <w:numPr>
           <w:ilvl w:val="0"/>
-          <w:numId w:val="34"/>
+          <w:numId w:val="40"/>
         </w:numPr>
       </w:pPr>
+      <w:bookmarkStart w:id="11" w:name="_Toc71288420"/>
       <w:r>
         <w:lastRenderedPageBreak/>
         <w:t xml:space="preserve">Проектирование информационной модели в нотации </w:t>
@@ -4834,6 +6239,7 @@
       <w:r>
         <w:t>3</w:t>
       </w:r>
+      <w:bookmarkEnd w:id="11"/>
     </w:p>
     <w:p>
       <w:pPr>
@@ -4910,6 +6316,7 @@
         <w:rPr>
           <w:i/>
           <w:iCs/>
+          <w:noProof/>
           <w:sz w:val="28"/>
           <w:szCs w:val="28"/>
         </w:rPr>
@@ -4967,15 +6374,7 @@
           <w:sz w:val="28"/>
           <w:szCs w:val="28"/>
         </w:rPr>
-        <w:t xml:space="preserve">Рис. </w:t>
-      </w:r>
-      <w:r>
-        <w:rPr>
-          <w:iCs/>
-          <w:sz w:val="28"/>
-          <w:szCs w:val="28"/>
-        </w:rPr>
-        <w:t>10</w:t>
+        <w:t>Рис. 10</w:t>
       </w:r>
       <w:r>
         <w:rPr>
@@ -5130,13 +6529,15 @@
         <w:pStyle w:val="a8"/>
         <w:numPr>
           <w:ilvl w:val="0"/>
-          <w:numId w:val="34"/>
+          <w:numId w:val="40"/>
         </w:numPr>
       </w:pPr>
+      <w:bookmarkStart w:id="12" w:name="_Toc71288421"/>
       <w:r>
         <w:lastRenderedPageBreak/>
         <w:t>Проектирование информационной модели на языке UML</w:t>
       </w:r>
+      <w:bookmarkEnd w:id="12"/>
     </w:p>
     <w:p>
       <w:pPr>
@@ -5173,21 +6574,17 @@
     </w:p>
     <w:p>
       <w:pPr>
-        <w:pStyle w:val="a6"/>
+        <w:pStyle w:val="a8"/>
         <w:numPr>
           <w:ilvl w:val="1"/>
-          <w:numId w:val="34"/>
+          <w:numId w:val="40"/>
         </w:numPr>
-        <w:rPr>
-          <w:b/>
-        </w:rPr>
-      </w:pPr>
-      <w:r>
-        <w:rPr>
-          <w:b/>
-        </w:rPr>
+      </w:pPr>
+      <w:bookmarkStart w:id="13" w:name="_Toc71288422"/>
+      <w:r>
         <w:t>Диаграмма прецедентов</w:t>
       </w:r>
+      <w:bookmarkEnd w:id="13"/>
     </w:p>
     <w:p>
       <w:pPr>
@@ -5277,6 +6674,9 @@
         <w:pStyle w:val="a6"/>
       </w:pPr>
       <w:r>
+        <w:rPr>
+          <w:noProof/>
+        </w:rPr>
         <w:lastRenderedPageBreak/>
         <w:drawing>
           <wp:inline distT="0" distB="0" distL="0" distR="0" wp14:anchorId="6FD779A7" wp14:editId="036432C6">
@@ -5340,12 +6740,14 @@
         <w:pStyle w:val="a8"/>
         <w:numPr>
           <w:ilvl w:val="1"/>
-          <w:numId w:val="34"/>
+          <w:numId w:val="40"/>
         </w:numPr>
       </w:pPr>
+      <w:bookmarkStart w:id="14" w:name="_Toc71288423"/>
       <w:r>
         <w:t>Диаграмма последовательности</w:t>
       </w:r>
+      <w:bookmarkEnd w:id="14"/>
     </w:p>
     <w:p>
       <w:pPr>
@@ -5436,6 +6838,9 @@
         <w:pStyle w:val="a6"/>
       </w:pPr>
       <w:r>
+        <w:rPr>
+          <w:noProof/>
+        </w:rPr>
         <w:lastRenderedPageBreak/>
         <w:drawing>
           <wp:inline distT="0" distB="0" distL="0" distR="0" wp14:anchorId="10DC20B1" wp14:editId="060E05DD">
@@ -5500,6 +6905,9 @@
         <w:jc w:val="center"/>
       </w:pPr>
       <w:r>
+        <w:rPr>
+          <w:noProof/>
+        </w:rPr>
         <w:drawing>
           <wp:inline distT="0" distB="0" distL="0" distR="0" wp14:anchorId="655D704E" wp14:editId="2C94FE6A">
             <wp:extent cx="5597525" cy="3818643"/>
@@ -5548,19 +6956,7 @@
         <w:jc w:val="center"/>
       </w:pPr>
       <w:r>
-        <w:t>Рис. 1</w:t>
-      </w:r>
-      <w:r>
-        <w:t>3</w:t>
-      </w:r>
-      <w:r>
-        <w:t xml:space="preserve"> – Скриншот диаграммы последовательности (ч. </w:t>
-      </w:r>
-      <w:r>
-        <w:t>2</w:t>
-      </w:r>
-      <w:r>
-        <w:t>)</w:t>
+        <w:t>Рис. 13 – Скриншот диаграммы последовательности (ч. 2)</w:t>
       </w:r>
     </w:p>
     <w:p>
@@ -5575,6 +6971,9 @@
         <w:jc w:val="center"/>
       </w:pPr>
       <w:r>
+        <w:rPr>
+          <w:noProof/>
+        </w:rPr>
         <w:lastRenderedPageBreak/>
         <w:drawing>
           <wp:inline distT="0" distB="0" distL="0" distR="0" wp14:anchorId="4A798170" wp14:editId="6F3C6E06">
@@ -5624,24 +7023,13 @@
         <w:jc w:val="center"/>
       </w:pPr>
       <w:r>
-        <w:t>Рис. 1</w:t>
-      </w:r>
-      <w:r>
-        <w:t>4</w:t>
-      </w:r>
-      <w:r>
-        <w:t xml:space="preserve"> – Скриншот диаграммы последовательности (ч. </w:t>
-      </w:r>
-      <w:r>
-        <w:t>3</w:t>
-      </w:r>
-      <w:r>
-        <w:t>)</w:t>
+        <w:t>Рис. 14 – Скриншот диаграммы последовательности (ч. 3)</w:t>
       </w:r>
     </w:p>
     <w:p>
       <w:pPr>
         <w:pStyle w:val="a6"/>
+        <w:ind w:left="709" w:firstLine="0"/>
         <w:jc w:val="center"/>
       </w:pPr>
     </w:p>
@@ -5650,12 +7038,14 @@
         <w:pStyle w:val="a8"/>
         <w:numPr>
           <w:ilvl w:val="1"/>
-          <w:numId w:val="34"/>
+          <w:numId w:val="40"/>
         </w:numPr>
       </w:pPr>
+      <w:bookmarkStart w:id="15" w:name="_Toc71288424"/>
       <w:r>
         <w:t>Кооперативная диаграмма</w:t>
       </w:r>
+      <w:bookmarkEnd w:id="15"/>
     </w:p>
     <w:p>
       <w:pPr>
@@ -5677,13 +7067,7 @@
         <w:t>diagram</w:t>
       </w:r>
       <w:r>
-        <w:t xml:space="preserve"> (диаграмм</w:t>
-      </w:r>
-      <w:r>
-        <w:t>а</w:t>
-      </w:r>
-      <w:r>
-        <w:t xml:space="preserve"> сотрудничества). Этот тип диаграмм позволяет описать взаимодействия объектов, абстрагируясь от последовательности передачи сообщений. На этом типе диаграмм в компактном виде отражаются все принимаемые и передаваемые сообщения конкретного объекта и типы этих сообщений. По причине того, что диаграммы</w:t>
+        <w:t xml:space="preserve"> (диаграмма сотрудничества). Этот тип диаграмм позволяет описать взаимодействия объектов, абстрагируясь от последовательности передачи сообщений. На этом типе диаграмм в компактном виде отражаются все принимаемые и передаваемые сообщения конкретного объекта и типы этих сообщений. По причине того, что диаграммы</w:t>
       </w:r>
       <w:r>
         <w:rPr>
@@ -5805,13 +7189,7 @@
         <w:t xml:space="preserve"> </w:t>
       </w:r>
       <w:r>
-        <w:t>и наоборот, а также производит автоматическую синхронизацию этих диаграмм. Окончательный вид диаграммы показан на рисунке 1</w:t>
-      </w:r>
-      <w:r>
-        <w:t>5</w:t>
-      </w:r>
-      <w:r>
-        <w:t xml:space="preserve">. Диаграмма содержит </w:t>
+        <w:t xml:space="preserve">и наоборот, а также производит автоматическую синхронизацию этих диаграмм. Окончательный вид диаграммы показан на рисунке 15. Диаграмма содержит </w:t>
       </w:r>
       <w:proofErr w:type="spellStart"/>
       <w:r>
@@ -5888,6 +7266,9 @@
         <w:pStyle w:val="a6"/>
       </w:pPr>
       <w:r>
+        <w:rPr>
+          <w:noProof/>
+        </w:rPr>
         <w:lastRenderedPageBreak/>
         <w:drawing>
           <wp:inline distT="0" distB="0" distL="0" distR="0" wp14:anchorId="11640F03" wp14:editId="3C605272">
@@ -5937,16 +7318,7 @@
         <w:jc w:val="center"/>
       </w:pPr>
       <w:r>
-        <w:t>Рис. 1</w:t>
-      </w:r>
-      <w:r>
-        <w:t>5</w:t>
-      </w:r>
-      <w:r>
-        <w:t xml:space="preserve"> – Скриншот диаграммы </w:t>
-      </w:r>
-      <w:r>
-        <w:t>кооперации</w:t>
+        <w:t>Рис. 15 – Скриншот диаграммы кооперации</w:t>
       </w:r>
     </w:p>
     <w:p>
@@ -5959,12 +7331,14 @@
         <w:pStyle w:val="a8"/>
         <w:numPr>
           <w:ilvl w:val="1"/>
-          <w:numId w:val="34"/>
+          <w:numId w:val="40"/>
         </w:numPr>
       </w:pPr>
+      <w:bookmarkStart w:id="16" w:name="_Toc71288425"/>
       <w:r>
         <w:t>Диаграмма состояний</w:t>
       </w:r>
+      <w:bookmarkEnd w:id="16"/>
     </w:p>
     <w:p>
       <w:pPr>
@@ -6011,13 +7385,7 @@
         <w:pStyle w:val="a6"/>
       </w:pPr>
       <w:r>
-        <w:t>Диаграмма состояний предназначена для отображения состояний объектов системы, имеющих сложную модель поведения. Конечный вид диаграммы представлен на рисунке 1</w:t>
-      </w:r>
-      <w:r>
-        <w:t>6</w:t>
-      </w:r>
-      <w:r>
-        <w:t xml:space="preserve">. Диаграмма содержит в себе </w:t>
+        <w:t xml:space="preserve">Диаграмма состояний предназначена для отображения состояний объектов системы, имеющих сложную модель поведения. Конечный вид диаграммы представлен на рисунке 16. Диаграмма содержит в себе </w:t>
       </w:r>
       <w:proofErr w:type="spellStart"/>
       <w:r>
@@ -6094,6 +7462,9 @@
         <w:pStyle w:val="a6"/>
       </w:pPr>
       <w:r>
+        <w:rPr>
+          <w:noProof/>
+        </w:rPr>
         <w:lastRenderedPageBreak/>
         <w:drawing>
           <wp:inline distT="0" distB="0" distL="0" distR="0" wp14:anchorId="6032BA03" wp14:editId="115F7258">
@@ -6143,16 +7514,7 @@
         <w:jc w:val="center"/>
       </w:pPr>
       <w:r>
-        <w:t>Рис. 1</w:t>
-      </w:r>
-      <w:r>
-        <w:t>6</w:t>
-      </w:r>
-      <w:r>
-        <w:t xml:space="preserve"> – Скриншот диаграммы </w:t>
-      </w:r>
-      <w:r>
-        <w:t>состояний</w:t>
+        <w:t>Рис. 16 – Скриншот диаграммы состояний</w:t>
       </w:r>
     </w:p>
     <w:p>
@@ -6165,12 +7527,14 @@
         <w:pStyle w:val="a8"/>
         <w:numPr>
           <w:ilvl w:val="1"/>
-          <w:numId w:val="34"/>
+          <w:numId w:val="40"/>
         </w:numPr>
       </w:pPr>
+      <w:bookmarkStart w:id="17" w:name="_Toc71288426"/>
       <w:r>
         <w:t>Диаграмма активности</w:t>
       </w:r>
+      <w:bookmarkEnd w:id="17"/>
     </w:p>
     <w:p>
       <w:pPr>
@@ -6280,6 +7644,9 @@
         <w:pStyle w:val="a6"/>
       </w:pPr>
       <w:r>
+        <w:rPr>
+          <w:noProof/>
+        </w:rPr>
         <w:lastRenderedPageBreak/>
         <w:drawing>
           <wp:inline distT="0" distB="0" distL="0" distR="0" wp14:anchorId="4EA2C545" wp14:editId="5C362E78">
@@ -6329,16 +7696,7 @@
         <w:jc w:val="center"/>
       </w:pPr>
       <w:r>
-        <w:t>Рис. 1</w:t>
-      </w:r>
-      <w:r>
-        <w:t>7</w:t>
-      </w:r>
-      <w:r>
-        <w:t xml:space="preserve"> – Скриншот диаграммы</w:t>
-      </w:r>
-      <w:r>
-        <w:t xml:space="preserve"> активности</w:t>
+        <w:t>Рис. 17 – Скриншот диаграммы активности</w:t>
       </w:r>
     </w:p>
     <w:p>
@@ -6352,12 +7710,14 @@
         <w:pStyle w:val="a8"/>
         <w:numPr>
           <w:ilvl w:val="1"/>
-          <w:numId w:val="34"/>
+          <w:numId w:val="40"/>
         </w:numPr>
       </w:pPr>
+      <w:bookmarkStart w:id="18" w:name="_Toc71288427"/>
       <w:r>
         <w:t>Диаграмма классов</w:t>
       </w:r>
+      <w:bookmarkEnd w:id="18"/>
     </w:p>
     <w:p>
       <w:pPr>
@@ -6380,10 +7740,7 @@
       </w:r>
       <w:proofErr w:type="spellEnd"/>
       <w:r>
-        <w:t>), граница</w:t>
-      </w:r>
-      <w:r>
-        <w:t xml:space="preserve"> </w:t>
+        <w:t xml:space="preserve">), граница </w:t>
       </w:r>
       <w:r>
         <w:lastRenderedPageBreak/>
@@ -6395,13 +7752,7 @@
       </w:r>
       <w:proofErr w:type="spellEnd"/>
       <w:r>
-        <w:t>), сущность</w:t>
-      </w:r>
-      <w:r>
-        <w:t xml:space="preserve"> </w:t>
-      </w:r>
-      <w:r>
-        <w:t>(</w:t>
+        <w:t>), сущность (</w:t>
       </w:r>
       <w:proofErr w:type="spellStart"/>
       <w:r>
@@ -6417,13 +7768,7 @@
       </w:r>
       <w:proofErr w:type="spellEnd"/>
       <w:r>
-        <w:t xml:space="preserve">). Окончательный вид диаграммы представлен на рисунке </w:t>
-      </w:r>
-      <w:r>
-        <w:t>18</w:t>
-      </w:r>
-      <w:r>
-        <w:t>.</w:t>
+        <w:t>). Окончательный вид диаграммы представлен на рисунке 18.</w:t>
       </w:r>
     </w:p>
     <w:p>
@@ -6436,6 +7781,9 @@
         <w:pStyle w:val="a6"/>
       </w:pPr>
       <w:r>
+        <w:rPr>
+          <w:noProof/>
+        </w:rPr>
         <w:drawing>
           <wp:inline distT="0" distB="0" distL="0" distR="0" wp14:anchorId="1922B609" wp14:editId="53948976">
             <wp:extent cx="5555412" cy="3587412"/>
@@ -6484,16 +7832,7 @@
         <w:jc w:val="center"/>
       </w:pPr>
       <w:r>
-        <w:t>Рис. 1</w:t>
-      </w:r>
-      <w:r>
-        <w:t>8</w:t>
-      </w:r>
-      <w:r>
-        <w:t xml:space="preserve"> – Скриншот диаграммы </w:t>
-      </w:r>
-      <w:r>
-        <w:t>классов</w:t>
+        <w:t>Рис. 18 – Скриншот диаграммы классов</w:t>
       </w:r>
     </w:p>
     <w:p>
@@ -6506,12 +7845,14 @@
         <w:pStyle w:val="a8"/>
         <w:numPr>
           <w:ilvl w:val="1"/>
-          <w:numId w:val="34"/>
+          <w:numId w:val="40"/>
         </w:numPr>
       </w:pPr>
+      <w:bookmarkStart w:id="19" w:name="_Toc71288428"/>
       <w:r>
         <w:t>Диаграмма бизнес-деятельности</w:t>
       </w:r>
+      <w:bookmarkEnd w:id="19"/>
     </w:p>
     <w:p>
       <w:pPr>
@@ -6538,10 +7879,7 @@
       </w:r>
       <w:r>
         <w:lastRenderedPageBreak/>
-        <w:t>с целью реорганизации или реинжиниринга компании, либо с целью документирования бизнес-процессов. Особенности данных проектов заключаются в том, что в обоих случаях необходимо построить модели бизнес-процессов некоторой существующей компании.</w:t>
-      </w:r>
-      <w:r>
-        <w:t xml:space="preserve"> Три основные дорожки можно увидеть на рисунках 19-21.</w:t>
+        <w:t>с целью реорганизации или реинжиниринга компании, либо с целью документирования бизнес-процессов. Особенности данных проектов заключаются в том, что в обоих случаях необходимо построить модели бизнес-процессов некоторой существующей компании. Три основные дорожки можно увидеть на рисунках 19-21.</w:t>
       </w:r>
     </w:p>
     <w:p>
@@ -6555,6 +7893,9 @@
         <w:jc w:val="center"/>
       </w:pPr>
       <w:r>
+        <w:rPr>
+          <w:noProof/>
+        </w:rPr>
         <w:drawing>
           <wp:inline distT="0" distB="0" distL="0" distR="0" wp14:anchorId="02A9366B" wp14:editId="51D4D470">
             <wp:extent cx="3562847" cy="5334744"/>
@@ -6618,6 +7959,9 @@
         <w:jc w:val="center"/>
       </w:pPr>
       <w:r>
+        <w:rPr>
+          <w:noProof/>
+        </w:rPr>
         <w:lastRenderedPageBreak/>
         <w:drawing>
           <wp:inline distT="0" distB="0" distL="0" distR="0" wp14:anchorId="6EE33E09" wp14:editId="1EFCDF05">
@@ -6667,19 +8011,7 @@
         <w:jc w:val="center"/>
       </w:pPr>
       <w:r>
-        <w:t xml:space="preserve">Рис. </w:t>
-      </w:r>
-      <w:r>
-        <w:t>20</w:t>
-      </w:r>
-      <w:r>
-        <w:t xml:space="preserve"> – Скриншот дорожки «</w:t>
-      </w:r>
-      <w:r>
-        <w:t>Подготовка в онлайн школе репетитора</w:t>
-      </w:r>
-      <w:r>
-        <w:t>» в диаграмме бизнес-деятельности</w:t>
+        <w:t>Рис. 20 – Скриншот дорожки «Подготовка в онлайн школе репетитора» в диаграмме бизнес-деятельности</w:t>
       </w:r>
     </w:p>
     <w:p>
@@ -6694,6 +8026,9 @@
         <w:jc w:val="center"/>
       </w:pPr>
       <w:r>
+        <w:rPr>
+          <w:noProof/>
+        </w:rPr>
         <w:lastRenderedPageBreak/>
         <w:drawing>
           <wp:inline distT="0" distB="0" distL="0" distR="0" wp14:anchorId="5AA701CE" wp14:editId="0F801B7D">
@@ -6743,13 +8078,7 @@
         <w:jc w:val="center"/>
       </w:pPr>
       <w:r>
-        <w:t>Рис. 2</w:t>
-      </w:r>
-      <w:r>
-        <w:t>1</w:t>
-      </w:r>
-      <w:r>
-        <w:t xml:space="preserve"> – Скриншот дорожки «</w:t>
+        <w:t>Рис. 21 – Скриншот дорожки «</w:t>
       </w:r>
       <w:r>
         <w:t>Сдача экзамена</w:t>
@@ -6775,13 +8104,15 @@
         <w:pStyle w:val="a8"/>
         <w:numPr>
           <w:ilvl w:val="1"/>
-          <w:numId w:val="34"/>
+          <w:numId w:val="40"/>
         </w:numPr>
       </w:pPr>
+      <w:bookmarkStart w:id="20" w:name="_Toc71288429"/>
       <w:r>
         <w:lastRenderedPageBreak/>
         <w:t>Диаграмма компонентов</w:t>
       </w:r>
+      <w:bookmarkEnd w:id="20"/>
     </w:p>
     <w:p>
       <w:pPr>
@@ -6801,13 +8132,7 @@
       </w:r>
       <w:proofErr w:type="spellEnd"/>
       <w:r>
-        <w:t xml:space="preserve"> (диаграммы компонентов). Этот тип диаграмм предназначен для распределения классов и объектов по компонентам при физическом проектировании системы. Часто данный тип диаграмм называют диаграммами модулей. Диаграмма компонентов представлена на рисунке 2</w:t>
-      </w:r>
-      <w:r>
-        <w:t>2</w:t>
-      </w:r>
-      <w:r>
-        <w:t>.</w:t>
+        <w:t xml:space="preserve"> (диаграммы компонентов). Этот тип диаграмм предназначен для распределения классов и объектов по компонентам при физическом проектировании системы. Часто данный тип диаграмм называют диаграммами модулей. Диаграмма компонентов представлена на рисунке 22.</w:t>
       </w:r>
     </w:p>
     <w:p>
@@ -6828,6 +8153,9 @@
         <w:pStyle w:val="a6"/>
       </w:pPr>
       <w:r>
+        <w:rPr>
+          <w:noProof/>
+        </w:rPr>
         <w:drawing>
           <wp:inline distT="0" distB="0" distL="0" distR="0" wp14:anchorId="2CCACAFB" wp14:editId="0B391144">
             <wp:extent cx="4810742" cy="4949357"/>
@@ -6876,16 +8204,7 @@
         <w:jc w:val="center"/>
       </w:pPr>
       <w:r>
-        <w:t>Рис. 2</w:t>
-      </w:r>
-      <w:r>
-        <w:t>2</w:t>
-      </w:r>
-      <w:r>
-        <w:t xml:space="preserve"> – Скриншот </w:t>
-      </w:r>
-      <w:r>
-        <w:t>диаграммы компонентов системы</w:t>
+        <w:t>Рис. 22 – Скриншот диаграммы компонентов системы</w:t>
       </w:r>
     </w:p>
     <w:p>
@@ -6893,13 +8212,15 @@
         <w:pStyle w:val="a8"/>
         <w:numPr>
           <w:ilvl w:val="1"/>
-          <w:numId w:val="34"/>
+          <w:numId w:val="40"/>
         </w:numPr>
       </w:pPr>
+      <w:bookmarkStart w:id="21" w:name="_Toc71288430"/>
       <w:r>
         <w:lastRenderedPageBreak/>
         <w:t>Диаграмма развертывания</w:t>
       </w:r>
+      <w:bookmarkEnd w:id="21"/>
     </w:p>
     <w:p>
       <w:pPr>
@@ -6939,6 +8260,9 @@
         <w:jc w:val="center"/>
       </w:pPr>
       <w:r>
+        <w:rPr>
+          <w:noProof/>
+        </w:rPr>
         <w:drawing>
           <wp:inline distT="0" distB="0" distL="0" distR="0" wp14:anchorId="1852AF7B" wp14:editId="48E00B7C">
             <wp:extent cx="5321300" cy="4440200"/>
@@ -6987,16 +8311,7 @@
         <w:jc w:val="center"/>
       </w:pPr>
       <w:r>
-        <w:t>Рис. 2</w:t>
-      </w:r>
-      <w:r>
-        <w:t>3</w:t>
-      </w:r>
-      <w:r>
-        <w:t xml:space="preserve"> – Скриншот диаграммы </w:t>
-      </w:r>
-      <w:r>
-        <w:t>развертывания системы</w:t>
+        <w:t>Рис. 23 – Скриншот диаграммы развертывания системы</w:t>
       </w:r>
     </w:p>
     <w:p>
@@ -7021,10 +8336,12 @@
       <w:pPr>
         <w:pStyle w:val="a8"/>
       </w:pPr>
+      <w:bookmarkStart w:id="22" w:name="_Toc71288431"/>
       <w:r>
         <w:lastRenderedPageBreak/>
         <w:t>Заключение</w:t>
       </w:r>
+      <w:bookmarkEnd w:id="22"/>
     </w:p>
     <w:p>
       <w:pPr>
@@ -7080,8 +8397,6 @@
       <w:r>
         <w:t>Была выполнена основная цель – разработать и внедрить информационную систему подготовки и сдачи ЕГЭ.</w:t>
       </w:r>
-      <w:bookmarkStart w:id="0" w:name="_GoBack"/>
-      <w:bookmarkEnd w:id="0"/>
     </w:p>
     <w:p>
       <w:pPr>
@@ -7105,10 +8420,12 @@
       <w:pPr>
         <w:pStyle w:val="a8"/>
       </w:pPr>
+      <w:bookmarkStart w:id="23" w:name="_Toc71288432"/>
       <w:r>
         <w:lastRenderedPageBreak/>
         <w:t>Список использованной литературы</w:t>
       </w:r>
+      <w:bookmarkEnd w:id="23"/>
     </w:p>
     <w:p>
       <w:pPr>
@@ -7510,6 +8827,92 @@
     </w:lvl>
   </w:abstractNum>
   <w:abstractNum w:abstractNumId="1" w15:restartNumberingAfterBreak="0">
+    <w:nsid w:val="090D6B9E"/>
+    <w:multiLevelType w:val="hybridMultilevel"/>
+    <w:tmpl w:val="C546A892"/>
+    <w:lvl w:ilvl="0" w:tplc="0409000F">
+      <w:start w:val="1"/>
+      <w:numFmt w:val="decimal"/>
+      <w:lvlText w:val="%1."/>
+      <w:lvlJc w:val="left"/>
+      <w:pPr>
+        <w:ind w:left="360" w:hanging="360"/>
+      </w:pPr>
+    </w:lvl>
+    <w:lvl w:ilvl="1" w:tplc="04090019" w:tentative="1">
+      <w:start w:val="1"/>
+      <w:numFmt w:val="lowerLetter"/>
+      <w:lvlText w:val="%2."/>
+      <w:lvlJc w:val="left"/>
+      <w:pPr>
+        <w:ind w:left="1080" w:hanging="360"/>
+      </w:pPr>
+    </w:lvl>
+    <w:lvl w:ilvl="2" w:tplc="0409001B" w:tentative="1">
+      <w:start w:val="1"/>
+      <w:numFmt w:val="lowerRoman"/>
+      <w:lvlText w:val="%3."/>
+      <w:lvlJc w:val="right"/>
+      <w:pPr>
+        <w:ind w:left="1800" w:hanging="180"/>
+      </w:pPr>
+    </w:lvl>
+    <w:lvl w:ilvl="3" w:tplc="0409000F" w:tentative="1">
+      <w:start w:val="1"/>
+      <w:numFmt w:val="decimal"/>
+      <w:lvlText w:val="%4."/>
+      <w:lvlJc w:val="left"/>
+      <w:pPr>
+        <w:ind w:left="2520" w:hanging="360"/>
+      </w:pPr>
+    </w:lvl>
+    <w:lvl w:ilvl="4" w:tplc="04090019" w:tentative="1">
+      <w:start w:val="1"/>
+      <w:numFmt w:val="lowerLetter"/>
+      <w:lvlText w:val="%5."/>
+      <w:lvlJc w:val="left"/>
+      <w:pPr>
+        <w:ind w:left="3240" w:hanging="360"/>
+      </w:pPr>
+    </w:lvl>
+    <w:lvl w:ilvl="5" w:tplc="0409001B" w:tentative="1">
+      <w:start w:val="1"/>
+      <w:numFmt w:val="lowerRoman"/>
+      <w:lvlText w:val="%6."/>
+      <w:lvlJc w:val="right"/>
+      <w:pPr>
+        <w:ind w:left="3960" w:hanging="180"/>
+      </w:pPr>
+    </w:lvl>
+    <w:lvl w:ilvl="6" w:tplc="0409000F" w:tentative="1">
+      <w:start w:val="1"/>
+      <w:numFmt w:val="decimal"/>
+      <w:lvlText w:val="%7."/>
+      <w:lvlJc w:val="left"/>
+      <w:pPr>
+        <w:ind w:left="4680" w:hanging="360"/>
+      </w:pPr>
+    </w:lvl>
+    <w:lvl w:ilvl="7" w:tplc="04090019" w:tentative="1">
+      <w:start w:val="1"/>
+      <w:numFmt w:val="lowerLetter"/>
+      <w:lvlText w:val="%8."/>
+      <w:lvlJc w:val="left"/>
+      <w:pPr>
+        <w:ind w:left="5400" w:hanging="360"/>
+      </w:pPr>
+    </w:lvl>
+    <w:lvl w:ilvl="8" w:tplc="0409001B" w:tentative="1">
+      <w:start w:val="1"/>
+      <w:numFmt w:val="lowerRoman"/>
+      <w:lvlText w:val="%9."/>
+      <w:lvlJc w:val="right"/>
+      <w:pPr>
+        <w:ind w:left="6120" w:hanging="180"/>
+      </w:pPr>
+    </w:lvl>
+  </w:abstractNum>
+  <w:abstractNum w:abstractNumId="2" w15:restartNumberingAfterBreak="0">
     <w:nsid w:val="0AAC0EBA"/>
     <w:multiLevelType w:val="hybridMultilevel"/>
     <w:tmpl w:val="71D45E90"/>
@@ -7622,7 +9025,7 @@
       </w:rPr>
     </w:lvl>
   </w:abstractNum>
-  <w:abstractNum w:abstractNumId="2" w15:restartNumberingAfterBreak="0">
+  <w:abstractNum w:abstractNumId="3" w15:restartNumberingAfterBreak="0">
     <w:nsid w:val="0BE63406"/>
     <w:multiLevelType w:val="hybridMultilevel"/>
     <w:tmpl w:val="F2C2B5E0"/>
@@ -7735,7 +9138,7 @@
       </w:rPr>
     </w:lvl>
   </w:abstractNum>
-  <w:abstractNum w:abstractNumId="3" w15:restartNumberingAfterBreak="0">
+  <w:abstractNum w:abstractNumId="4" w15:restartNumberingAfterBreak="0">
     <w:nsid w:val="0CE9754E"/>
     <w:multiLevelType w:val="hybridMultilevel"/>
     <w:tmpl w:val="3D544184"/>
@@ -7848,7 +9251,7 @@
       </w:rPr>
     </w:lvl>
   </w:abstractNum>
-  <w:abstractNum w:abstractNumId="4" w15:restartNumberingAfterBreak="0">
+  <w:abstractNum w:abstractNumId="5" w15:restartNumberingAfterBreak="0">
     <w:nsid w:val="0ECA00AB"/>
     <w:multiLevelType w:val="hybridMultilevel"/>
     <w:tmpl w:val="857E923E"/>
@@ -7961,7 +9364,7 @@
       </w:rPr>
     </w:lvl>
   </w:abstractNum>
-  <w:abstractNum w:abstractNumId="5" w15:restartNumberingAfterBreak="0">
+  <w:abstractNum w:abstractNumId="6" w15:restartNumberingAfterBreak="0">
     <w:nsid w:val="0EE47D27"/>
     <w:multiLevelType w:val="hybridMultilevel"/>
     <w:tmpl w:val="0CCE7F44"/>
@@ -8074,7 +9477,7 @@
       </w:rPr>
     </w:lvl>
   </w:abstractNum>
-  <w:abstractNum w:abstractNumId="6" w15:restartNumberingAfterBreak="0">
+  <w:abstractNum w:abstractNumId="7" w15:restartNumberingAfterBreak="0">
     <w:nsid w:val="12BB3E78"/>
     <w:multiLevelType w:val="hybridMultilevel"/>
     <w:tmpl w:val="694053B8"/>
@@ -8187,7 +9590,7 @@
       </w:rPr>
     </w:lvl>
   </w:abstractNum>
-  <w:abstractNum w:abstractNumId="7" w15:restartNumberingAfterBreak="0">
+  <w:abstractNum w:abstractNumId="8" w15:restartNumberingAfterBreak="0">
     <w:nsid w:val="137A6FAF"/>
     <w:multiLevelType w:val="hybridMultilevel"/>
     <w:tmpl w:val="C164BFA6"/>
@@ -8300,7 +9703,7 @@
       </w:rPr>
     </w:lvl>
   </w:abstractNum>
-  <w:abstractNum w:abstractNumId="8" w15:restartNumberingAfterBreak="0">
+  <w:abstractNum w:abstractNumId="9" w15:restartNumberingAfterBreak="0">
     <w:nsid w:val="167418E3"/>
     <w:multiLevelType w:val="hybridMultilevel"/>
     <w:tmpl w:val="BE787F3A"/>
@@ -8389,7 +9792,7 @@
       </w:pPr>
     </w:lvl>
   </w:abstractNum>
-  <w:abstractNum w:abstractNumId="9" w15:restartNumberingAfterBreak="0">
+  <w:abstractNum w:abstractNumId="10" w15:restartNumberingAfterBreak="0">
     <w:nsid w:val="19075950"/>
     <w:multiLevelType w:val="hybridMultilevel"/>
     <w:tmpl w:val="506E137A"/>
@@ -8502,7 +9905,7 @@
       </w:rPr>
     </w:lvl>
   </w:abstractNum>
-  <w:abstractNum w:abstractNumId="10" w15:restartNumberingAfterBreak="0">
+  <w:abstractNum w:abstractNumId="11" w15:restartNumberingAfterBreak="0">
     <w:nsid w:val="1B511C9B"/>
     <w:multiLevelType w:val="hybridMultilevel"/>
     <w:tmpl w:val="393ADDE4"/>
@@ -8615,7 +10018,7 @@
       </w:rPr>
     </w:lvl>
   </w:abstractNum>
-  <w:abstractNum w:abstractNumId="11" w15:restartNumberingAfterBreak="0">
+  <w:abstractNum w:abstractNumId="12" w15:restartNumberingAfterBreak="0">
     <w:nsid w:val="21AF60B7"/>
     <w:multiLevelType w:val="hybridMultilevel"/>
     <w:tmpl w:val="3306E40A"/>
@@ -8728,7 +10131,7 @@
       </w:rPr>
     </w:lvl>
   </w:abstractNum>
-  <w:abstractNum w:abstractNumId="12" w15:restartNumberingAfterBreak="0">
+  <w:abstractNum w:abstractNumId="13" w15:restartNumberingAfterBreak="0">
     <w:nsid w:val="2D832874"/>
     <w:multiLevelType w:val="hybridMultilevel"/>
     <w:tmpl w:val="2DC89E9E"/>
@@ -8841,7 +10244,7 @@
       </w:rPr>
     </w:lvl>
   </w:abstractNum>
-  <w:abstractNum w:abstractNumId="13" w15:restartNumberingAfterBreak="0">
+  <w:abstractNum w:abstractNumId="14" w15:restartNumberingAfterBreak="0">
     <w:nsid w:val="36B45EB4"/>
     <w:multiLevelType w:val="hybridMultilevel"/>
     <w:tmpl w:val="F1C81F82"/>
@@ -8954,7 +10357,7 @@
       </w:rPr>
     </w:lvl>
   </w:abstractNum>
-  <w:abstractNum w:abstractNumId="14" w15:restartNumberingAfterBreak="0">
+  <w:abstractNum w:abstractNumId="15" w15:restartNumberingAfterBreak="0">
     <w:nsid w:val="39ED0352"/>
     <w:multiLevelType w:val="hybridMultilevel"/>
     <w:tmpl w:val="250451B4"/>
@@ -9067,7 +10470,7 @@
       </w:rPr>
     </w:lvl>
   </w:abstractNum>
-  <w:abstractNum w:abstractNumId="15" w15:restartNumberingAfterBreak="0">
+  <w:abstractNum w:abstractNumId="16" w15:restartNumberingAfterBreak="0">
     <w:nsid w:val="3B3C2E7A"/>
     <w:multiLevelType w:val="hybridMultilevel"/>
     <w:tmpl w:val="92DEE166"/>
@@ -9180,7 +10583,7 @@
       </w:rPr>
     </w:lvl>
   </w:abstractNum>
-  <w:abstractNum w:abstractNumId="16" w15:restartNumberingAfterBreak="0">
+  <w:abstractNum w:abstractNumId="17" w15:restartNumberingAfterBreak="0">
     <w:nsid w:val="45952DDF"/>
     <w:multiLevelType w:val="hybridMultilevel"/>
     <w:tmpl w:val="F894EF9E"/>
@@ -9293,7 +10696,179 @@
       </w:rPr>
     </w:lvl>
   </w:abstractNum>
-  <w:abstractNum w:abstractNumId="17" w15:restartNumberingAfterBreak="0">
+  <w:abstractNum w:abstractNumId="18" w15:restartNumberingAfterBreak="0">
+    <w:nsid w:val="46090E00"/>
+    <w:multiLevelType w:val="multilevel"/>
+    <w:tmpl w:val="0409001F"/>
+    <w:lvl w:ilvl="0">
+      <w:start w:val="1"/>
+      <w:numFmt w:val="decimal"/>
+      <w:lvlText w:val="%1."/>
+      <w:lvlJc w:val="left"/>
+      <w:pPr>
+        <w:ind w:left="360" w:hanging="360"/>
+      </w:pPr>
+    </w:lvl>
+    <w:lvl w:ilvl="1">
+      <w:start w:val="1"/>
+      <w:numFmt w:val="decimal"/>
+      <w:lvlText w:val="%1.%2."/>
+      <w:lvlJc w:val="left"/>
+      <w:pPr>
+        <w:ind w:left="792" w:hanging="432"/>
+      </w:pPr>
+    </w:lvl>
+    <w:lvl w:ilvl="2">
+      <w:start w:val="1"/>
+      <w:numFmt w:val="decimal"/>
+      <w:lvlText w:val="%1.%2.%3."/>
+      <w:lvlJc w:val="left"/>
+      <w:pPr>
+        <w:ind w:left="1224" w:hanging="504"/>
+      </w:pPr>
+    </w:lvl>
+    <w:lvl w:ilvl="3">
+      <w:start w:val="1"/>
+      <w:numFmt w:val="decimal"/>
+      <w:lvlText w:val="%1.%2.%3.%4."/>
+      <w:lvlJc w:val="left"/>
+      <w:pPr>
+        <w:ind w:left="1728" w:hanging="648"/>
+      </w:pPr>
+    </w:lvl>
+    <w:lvl w:ilvl="4">
+      <w:start w:val="1"/>
+      <w:numFmt w:val="decimal"/>
+      <w:lvlText w:val="%1.%2.%3.%4.%5."/>
+      <w:lvlJc w:val="left"/>
+      <w:pPr>
+        <w:ind w:left="2232" w:hanging="792"/>
+      </w:pPr>
+    </w:lvl>
+    <w:lvl w:ilvl="5">
+      <w:start w:val="1"/>
+      <w:numFmt w:val="decimal"/>
+      <w:lvlText w:val="%1.%2.%3.%4.%5.%6."/>
+      <w:lvlJc w:val="left"/>
+      <w:pPr>
+        <w:ind w:left="2736" w:hanging="936"/>
+      </w:pPr>
+    </w:lvl>
+    <w:lvl w:ilvl="6">
+      <w:start w:val="1"/>
+      <w:numFmt w:val="decimal"/>
+      <w:lvlText w:val="%1.%2.%3.%4.%5.%6.%7."/>
+      <w:lvlJc w:val="left"/>
+      <w:pPr>
+        <w:ind w:left="3240" w:hanging="1080"/>
+      </w:pPr>
+    </w:lvl>
+    <w:lvl w:ilvl="7">
+      <w:start w:val="1"/>
+      <w:numFmt w:val="decimal"/>
+      <w:lvlText w:val="%1.%2.%3.%4.%5.%6.%7.%8."/>
+      <w:lvlJc w:val="left"/>
+      <w:pPr>
+        <w:ind w:left="3744" w:hanging="1224"/>
+      </w:pPr>
+    </w:lvl>
+    <w:lvl w:ilvl="8">
+      <w:start w:val="1"/>
+      <w:numFmt w:val="decimal"/>
+      <w:lvlText w:val="%1.%2.%3.%4.%5.%6.%7.%8.%9."/>
+      <w:lvlJc w:val="left"/>
+      <w:pPr>
+        <w:ind w:left="4320" w:hanging="1440"/>
+      </w:pPr>
+    </w:lvl>
+  </w:abstractNum>
+  <w:abstractNum w:abstractNumId="19" w15:restartNumberingAfterBreak="0">
+    <w:nsid w:val="47E14C2D"/>
+    <w:multiLevelType w:val="hybridMultilevel"/>
+    <w:tmpl w:val="585EA094"/>
+    <w:lvl w:ilvl="0" w:tplc="0409000F">
+      <w:start w:val="1"/>
+      <w:numFmt w:val="decimal"/>
+      <w:lvlText w:val="%1."/>
+      <w:lvlJc w:val="left"/>
+      <w:pPr>
+        <w:ind w:left="720" w:hanging="360"/>
+      </w:pPr>
+    </w:lvl>
+    <w:lvl w:ilvl="1" w:tplc="04090019" w:tentative="1">
+      <w:start w:val="1"/>
+      <w:numFmt w:val="lowerLetter"/>
+      <w:lvlText w:val="%2."/>
+      <w:lvlJc w:val="left"/>
+      <w:pPr>
+        <w:ind w:left="1440" w:hanging="360"/>
+      </w:pPr>
+    </w:lvl>
+    <w:lvl w:ilvl="2" w:tplc="0409001B" w:tentative="1">
+      <w:start w:val="1"/>
+      <w:numFmt w:val="lowerRoman"/>
+      <w:lvlText w:val="%3."/>
+      <w:lvlJc w:val="right"/>
+      <w:pPr>
+        <w:ind w:left="2160" w:hanging="180"/>
+      </w:pPr>
+    </w:lvl>
+    <w:lvl w:ilvl="3" w:tplc="0409000F" w:tentative="1">
+      <w:start w:val="1"/>
+      <w:numFmt w:val="decimal"/>
+      <w:lvlText w:val="%4."/>
+      <w:lvlJc w:val="left"/>
+      <w:pPr>
+        <w:ind w:left="2880" w:hanging="360"/>
+      </w:pPr>
+    </w:lvl>
+    <w:lvl w:ilvl="4" w:tplc="04090019" w:tentative="1">
+      <w:start w:val="1"/>
+      <w:numFmt w:val="lowerLetter"/>
+      <w:lvlText w:val="%5."/>
+      <w:lvlJc w:val="left"/>
+      <w:pPr>
+        <w:ind w:left="3600" w:hanging="360"/>
+      </w:pPr>
+    </w:lvl>
+    <w:lvl w:ilvl="5" w:tplc="0409001B" w:tentative="1">
+      <w:start w:val="1"/>
+      <w:numFmt w:val="lowerRoman"/>
+      <w:lvlText w:val="%6."/>
+      <w:lvlJc w:val="right"/>
+      <w:pPr>
+        <w:ind w:left="4320" w:hanging="180"/>
+      </w:pPr>
+    </w:lvl>
+    <w:lvl w:ilvl="6" w:tplc="0409000F" w:tentative="1">
+      <w:start w:val="1"/>
+      <w:numFmt w:val="decimal"/>
+      <w:lvlText w:val="%7."/>
+      <w:lvlJc w:val="left"/>
+      <w:pPr>
+        <w:ind w:left="5040" w:hanging="360"/>
+      </w:pPr>
+    </w:lvl>
+    <w:lvl w:ilvl="7" w:tplc="04090019" w:tentative="1">
+      <w:start w:val="1"/>
+      <w:numFmt w:val="lowerLetter"/>
+      <w:lvlText w:val="%8."/>
+      <w:lvlJc w:val="left"/>
+      <w:pPr>
+        <w:ind w:left="5760" w:hanging="360"/>
+      </w:pPr>
+    </w:lvl>
+    <w:lvl w:ilvl="8" w:tplc="0409001B" w:tentative="1">
+      <w:start w:val="1"/>
+      <w:numFmt w:val="lowerRoman"/>
+      <w:lvlText w:val="%9."/>
+      <w:lvlJc w:val="right"/>
+      <w:pPr>
+        <w:ind w:left="6480" w:hanging="180"/>
+      </w:pPr>
+    </w:lvl>
+  </w:abstractNum>
+  <w:abstractNum w:abstractNumId="20" w15:restartNumberingAfterBreak="0">
     <w:nsid w:val="48DB3738"/>
     <w:multiLevelType w:val="multilevel"/>
     <w:tmpl w:val="0409001F"/>
@@ -9379,7 +10954,7 @@
       </w:pPr>
     </w:lvl>
   </w:abstractNum>
-  <w:abstractNum w:abstractNumId="18" w15:restartNumberingAfterBreak="0">
+  <w:abstractNum w:abstractNumId="21" w15:restartNumberingAfterBreak="0">
     <w:nsid w:val="4FE71B0C"/>
     <w:multiLevelType w:val="hybridMultilevel"/>
     <w:tmpl w:val="9BEEA14A"/>
@@ -9492,7 +11067,7 @@
       </w:rPr>
     </w:lvl>
   </w:abstractNum>
-  <w:abstractNum w:abstractNumId="19" w15:restartNumberingAfterBreak="0">
+  <w:abstractNum w:abstractNumId="22" w15:restartNumberingAfterBreak="0">
     <w:nsid w:val="51F974FB"/>
     <w:multiLevelType w:val="hybridMultilevel"/>
     <w:tmpl w:val="61241AE0"/>
@@ -9605,7 +11180,93 @@
       </w:rPr>
     </w:lvl>
   </w:abstractNum>
-  <w:abstractNum w:abstractNumId="20" w15:restartNumberingAfterBreak="0">
+  <w:abstractNum w:abstractNumId="23" w15:restartNumberingAfterBreak="0">
+    <w:nsid w:val="54482339"/>
+    <w:multiLevelType w:val="multilevel"/>
+    <w:tmpl w:val="0409001F"/>
+    <w:lvl w:ilvl="0">
+      <w:start w:val="1"/>
+      <w:numFmt w:val="decimal"/>
+      <w:lvlText w:val="%1."/>
+      <w:lvlJc w:val="left"/>
+      <w:pPr>
+        <w:ind w:left="360" w:hanging="360"/>
+      </w:pPr>
+    </w:lvl>
+    <w:lvl w:ilvl="1">
+      <w:start w:val="1"/>
+      <w:numFmt w:val="decimal"/>
+      <w:lvlText w:val="%1.%2."/>
+      <w:lvlJc w:val="left"/>
+      <w:pPr>
+        <w:ind w:left="792" w:hanging="432"/>
+      </w:pPr>
+    </w:lvl>
+    <w:lvl w:ilvl="2">
+      <w:start w:val="1"/>
+      <w:numFmt w:val="decimal"/>
+      <w:lvlText w:val="%1.%2.%3."/>
+      <w:lvlJc w:val="left"/>
+      <w:pPr>
+        <w:ind w:left="1224" w:hanging="504"/>
+      </w:pPr>
+    </w:lvl>
+    <w:lvl w:ilvl="3">
+      <w:start w:val="1"/>
+      <w:numFmt w:val="decimal"/>
+      <w:lvlText w:val="%1.%2.%3.%4."/>
+      <w:lvlJc w:val="left"/>
+      <w:pPr>
+        <w:ind w:left="1728" w:hanging="648"/>
+      </w:pPr>
+    </w:lvl>
+    <w:lvl w:ilvl="4">
+      <w:start w:val="1"/>
+      <w:numFmt w:val="decimal"/>
+      <w:lvlText w:val="%1.%2.%3.%4.%5."/>
+      <w:lvlJc w:val="left"/>
+      <w:pPr>
+        <w:ind w:left="2232" w:hanging="792"/>
+      </w:pPr>
+    </w:lvl>
+    <w:lvl w:ilvl="5">
+      <w:start w:val="1"/>
+      <w:numFmt w:val="decimal"/>
+      <w:lvlText w:val="%1.%2.%3.%4.%5.%6."/>
+      <w:lvlJc w:val="left"/>
+      <w:pPr>
+        <w:ind w:left="2736" w:hanging="936"/>
+      </w:pPr>
+    </w:lvl>
+    <w:lvl w:ilvl="6">
+      <w:start w:val="1"/>
+      <w:numFmt w:val="decimal"/>
+      <w:lvlText w:val="%1.%2.%3.%4.%5.%6.%7."/>
+      <w:lvlJc w:val="left"/>
+      <w:pPr>
+        <w:ind w:left="3240" w:hanging="1080"/>
+      </w:pPr>
+    </w:lvl>
+    <w:lvl w:ilvl="7">
+      <w:start w:val="1"/>
+      <w:numFmt w:val="decimal"/>
+      <w:lvlText w:val="%1.%2.%3.%4.%5.%6.%7.%8."/>
+      <w:lvlJc w:val="left"/>
+      <w:pPr>
+        <w:ind w:left="3744" w:hanging="1224"/>
+      </w:pPr>
+    </w:lvl>
+    <w:lvl w:ilvl="8">
+      <w:start w:val="1"/>
+      <w:numFmt w:val="decimal"/>
+      <w:lvlText w:val="%1.%2.%3.%4.%5.%6.%7.%8.%9."/>
+      <w:lvlJc w:val="left"/>
+      <w:pPr>
+        <w:ind w:left="4320" w:hanging="1440"/>
+      </w:pPr>
+    </w:lvl>
+  </w:abstractNum>
+  <w:abstractNum w:abstractNumId="24" w15:restartNumberingAfterBreak="0">
     <w:nsid w:val="59543BDA"/>
     <w:multiLevelType w:val="hybridMultilevel"/>
     <w:tmpl w:val="CA28F91A"/>
@@ -9718,7 +11379,7 @@
       </w:rPr>
     </w:lvl>
   </w:abstractNum>
-  <w:abstractNum w:abstractNumId="21" w15:restartNumberingAfterBreak="0">
+  <w:abstractNum w:abstractNumId="25" w15:restartNumberingAfterBreak="0">
     <w:nsid w:val="5D4E51D4"/>
     <w:multiLevelType w:val="hybridMultilevel"/>
     <w:tmpl w:val="DA988446"/>
@@ -9831,7 +11492,7 @@
       </w:rPr>
     </w:lvl>
   </w:abstractNum>
-  <w:abstractNum w:abstractNumId="22" w15:restartNumberingAfterBreak="0">
+  <w:abstractNum w:abstractNumId="26" w15:restartNumberingAfterBreak="0">
     <w:nsid w:val="5EA701C4"/>
     <w:multiLevelType w:val="hybridMultilevel"/>
     <w:tmpl w:val="D4DED1F2"/>
@@ -9944,7 +11605,7 @@
       </w:rPr>
     </w:lvl>
   </w:abstractNum>
-  <w:abstractNum w:abstractNumId="23" w15:restartNumberingAfterBreak="0">
+  <w:abstractNum w:abstractNumId="27" w15:restartNumberingAfterBreak="0">
     <w:nsid w:val="5F3535E4"/>
     <w:multiLevelType w:val="hybridMultilevel"/>
     <w:tmpl w:val="3EE0871A"/>
@@ -10057,7 +11718,7 @@
       </w:rPr>
     </w:lvl>
   </w:abstractNum>
-  <w:abstractNum w:abstractNumId="24" w15:restartNumberingAfterBreak="0">
+  <w:abstractNum w:abstractNumId="28" w15:restartNumberingAfterBreak="0">
     <w:nsid w:val="61705635"/>
     <w:multiLevelType w:val="hybridMultilevel"/>
     <w:tmpl w:val="DFFE9590"/>
@@ -10170,7 +11831,7 @@
       </w:rPr>
     </w:lvl>
   </w:abstractNum>
-  <w:abstractNum w:abstractNumId="25" w15:restartNumberingAfterBreak="0">
+  <w:abstractNum w:abstractNumId="29" w15:restartNumberingAfterBreak="0">
     <w:nsid w:val="632F4EA1"/>
     <w:multiLevelType w:val="hybridMultilevel"/>
     <w:tmpl w:val="7ED2AC06"/>
@@ -10283,7 +11944,93 @@
       </w:rPr>
     </w:lvl>
   </w:abstractNum>
-  <w:abstractNum w:abstractNumId="26" w15:restartNumberingAfterBreak="0">
+  <w:abstractNum w:abstractNumId="30" w15:restartNumberingAfterBreak="0">
+    <w:nsid w:val="654B4BCE"/>
+    <w:multiLevelType w:val="hybridMultilevel"/>
+    <w:tmpl w:val="EB6AF0D4"/>
+    <w:lvl w:ilvl="0" w:tplc="0409000F">
+      <w:start w:val="1"/>
+      <w:numFmt w:val="decimal"/>
+      <w:lvlText w:val="%1."/>
+      <w:lvlJc w:val="left"/>
+      <w:pPr>
+        <w:ind w:left="720" w:hanging="360"/>
+      </w:pPr>
+    </w:lvl>
+    <w:lvl w:ilvl="1" w:tplc="04090019">
+      <w:start w:val="1"/>
+      <w:numFmt w:val="lowerLetter"/>
+      <w:lvlText w:val="%2."/>
+      <w:lvlJc w:val="left"/>
+      <w:pPr>
+        <w:ind w:left="1440" w:hanging="360"/>
+      </w:pPr>
+    </w:lvl>
+    <w:lvl w:ilvl="2" w:tplc="0409001B" w:tentative="1">
+      <w:start w:val="1"/>
+      <w:numFmt w:val="lowerRoman"/>
+      <w:lvlText w:val="%3."/>
+      <w:lvlJc w:val="right"/>
+      <w:pPr>
+        <w:ind w:left="2160" w:hanging="180"/>
+      </w:pPr>
+    </w:lvl>
+    <w:lvl w:ilvl="3" w:tplc="0409000F" w:tentative="1">
+      <w:start w:val="1"/>
+      <w:numFmt w:val="decimal"/>
+      <w:lvlText w:val="%4."/>
+      <w:lvlJc w:val="left"/>
+      <w:pPr>
+        <w:ind w:left="2880" w:hanging="360"/>
+      </w:pPr>
+    </w:lvl>
+    <w:lvl w:ilvl="4" w:tplc="04090019" w:tentative="1">
+      <w:start w:val="1"/>
+      <w:numFmt w:val="lowerLetter"/>
+      <w:lvlText w:val="%5."/>
+      <w:lvlJc w:val="left"/>
+      <w:pPr>
+        <w:ind w:left="3600" w:hanging="360"/>
+      </w:pPr>
+    </w:lvl>
+    <w:lvl w:ilvl="5" w:tplc="0409001B" w:tentative="1">
+      <w:start w:val="1"/>
+      <w:numFmt w:val="lowerRoman"/>
+      <w:lvlText w:val="%6."/>
+      <w:lvlJc w:val="right"/>
+      <w:pPr>
+        <w:ind w:left="4320" w:hanging="180"/>
+      </w:pPr>
+    </w:lvl>
+    <w:lvl w:ilvl="6" w:tplc="0409000F" w:tentative="1">
+      <w:start w:val="1"/>
+      <w:numFmt w:val="decimal"/>
+      <w:lvlText w:val="%7."/>
+      <w:lvlJc w:val="left"/>
+      <w:pPr>
+        <w:ind w:left="5040" w:hanging="360"/>
+      </w:pPr>
+    </w:lvl>
+    <w:lvl w:ilvl="7" w:tplc="04090019" w:tentative="1">
+      <w:start w:val="1"/>
+      <w:numFmt w:val="lowerLetter"/>
+      <w:lvlText w:val="%8."/>
+      <w:lvlJc w:val="left"/>
+      <w:pPr>
+        <w:ind w:left="5760" w:hanging="360"/>
+      </w:pPr>
+    </w:lvl>
+    <w:lvl w:ilvl="8" w:tplc="0409001B" w:tentative="1">
+      <w:start w:val="1"/>
+      <w:numFmt w:val="lowerRoman"/>
+      <w:lvlText w:val="%9."/>
+      <w:lvlJc w:val="right"/>
+      <w:pPr>
+        <w:ind w:left="6480" w:hanging="180"/>
+      </w:pPr>
+    </w:lvl>
+  </w:abstractNum>
+  <w:abstractNum w:abstractNumId="31" w15:restartNumberingAfterBreak="0">
     <w:nsid w:val="65B114B0"/>
     <w:multiLevelType w:val="hybridMultilevel"/>
     <w:tmpl w:val="CBC00866"/>
@@ -10396,7 +12143,7 @@
       </w:rPr>
     </w:lvl>
   </w:abstractNum>
-  <w:abstractNum w:abstractNumId="27" w15:restartNumberingAfterBreak="0">
+  <w:abstractNum w:abstractNumId="32" w15:restartNumberingAfterBreak="0">
     <w:nsid w:val="673C25A1"/>
     <w:multiLevelType w:val="hybridMultilevel"/>
     <w:tmpl w:val="BAFAA8A2"/>
@@ -10509,7 +12256,7 @@
       </w:rPr>
     </w:lvl>
   </w:abstractNum>
-  <w:abstractNum w:abstractNumId="28" w15:restartNumberingAfterBreak="0">
+  <w:abstractNum w:abstractNumId="33" w15:restartNumberingAfterBreak="0">
     <w:nsid w:val="6906537A"/>
     <w:multiLevelType w:val="hybridMultilevel"/>
     <w:tmpl w:val="4F42F0F4"/>
@@ -10622,7 +12369,7 @@
       </w:rPr>
     </w:lvl>
   </w:abstractNum>
-  <w:abstractNum w:abstractNumId="29" w15:restartNumberingAfterBreak="0">
+  <w:abstractNum w:abstractNumId="34" w15:restartNumberingAfterBreak="0">
     <w:nsid w:val="6A744522"/>
     <w:multiLevelType w:val="hybridMultilevel"/>
     <w:tmpl w:val="B2D2C946"/>
@@ -10735,7 +12482,7 @@
       </w:rPr>
     </w:lvl>
   </w:abstractNum>
-  <w:abstractNum w:abstractNumId="30" w15:restartNumberingAfterBreak="0">
+  <w:abstractNum w:abstractNumId="35" w15:restartNumberingAfterBreak="0">
     <w:nsid w:val="6F474A1F"/>
     <w:multiLevelType w:val="multilevel"/>
     <w:tmpl w:val="0409001F"/>
@@ -10821,7 +12568,7 @@
       </w:pPr>
     </w:lvl>
   </w:abstractNum>
-  <w:abstractNum w:abstractNumId="31" w15:restartNumberingAfterBreak="0">
+  <w:abstractNum w:abstractNumId="36" w15:restartNumberingAfterBreak="0">
     <w:nsid w:val="71EC3E6F"/>
     <w:multiLevelType w:val="hybridMultilevel"/>
     <w:tmpl w:val="B8B20F92"/>
@@ -10934,7 +12681,7 @@
       </w:rPr>
     </w:lvl>
   </w:abstractNum>
-  <w:abstractNum w:abstractNumId="32" w15:restartNumberingAfterBreak="0">
+  <w:abstractNum w:abstractNumId="37" w15:restartNumberingAfterBreak="0">
     <w:nsid w:val="746816ED"/>
     <w:multiLevelType w:val="hybridMultilevel"/>
     <w:tmpl w:val="88860A14"/>
@@ -11020,7 +12767,7 @@
       </w:pPr>
     </w:lvl>
   </w:abstractNum>
-  <w:abstractNum w:abstractNumId="33" w15:restartNumberingAfterBreak="0">
+  <w:abstractNum w:abstractNumId="38" w15:restartNumberingAfterBreak="0">
     <w:nsid w:val="7CA22D4D"/>
     <w:multiLevelType w:val="multilevel"/>
     <w:tmpl w:val="0409001F"/>
@@ -11106,7 +12853,7 @@
       </w:pPr>
     </w:lvl>
   </w:abstractNum>
-  <w:abstractNum w:abstractNumId="34" w15:restartNumberingAfterBreak="0">
+  <w:abstractNum w:abstractNumId="39" w15:restartNumberingAfterBreak="0">
     <w:nsid w:val="7D0A3FD2"/>
     <w:multiLevelType w:val="multilevel"/>
     <w:tmpl w:val="0409001F"/>
@@ -11193,25 +12940,25 @@
     </w:lvl>
   </w:abstractNum>
   <w:num w:numId="1">
-    <w:abstractNumId w:val="31"/>
+    <w:abstractNumId w:val="36"/>
   </w:num>
   <w:num w:numId="2">
-    <w:abstractNumId w:val="21"/>
+    <w:abstractNumId w:val="25"/>
   </w:num>
   <w:num w:numId="3">
-    <w:abstractNumId w:val="22"/>
+    <w:abstractNumId w:val="26"/>
   </w:num>
   <w:num w:numId="4">
+    <w:abstractNumId w:val="8"/>
+  </w:num>
+  <w:num w:numId="5">
     <w:abstractNumId w:val="7"/>
   </w:num>
-  <w:num w:numId="5">
-    <w:abstractNumId w:val="6"/>
-  </w:num>
   <w:num w:numId="6">
-    <w:abstractNumId w:val="25"/>
+    <w:abstractNumId w:val="29"/>
   </w:num>
   <w:num w:numId="7">
-    <w:abstractNumId w:val="32"/>
+    <w:abstractNumId w:val="37"/>
     <w:lvlOverride w:ilvl="0">
       <w:startOverride w:val="1"/>
     </w:lvlOverride>
@@ -11241,88 +12988,103 @@
     </w:lvlOverride>
   </w:num>
   <w:num w:numId="8">
+    <w:abstractNumId w:val="3"/>
+  </w:num>
+  <w:num w:numId="9">
+    <w:abstractNumId w:val="4"/>
+  </w:num>
+  <w:num w:numId="10">
+    <w:abstractNumId w:val="13"/>
+  </w:num>
+  <w:num w:numId="11">
+    <w:abstractNumId w:val="27"/>
+  </w:num>
+  <w:num w:numId="12">
+    <w:abstractNumId w:val="15"/>
+  </w:num>
+  <w:num w:numId="13">
+    <w:abstractNumId w:val="12"/>
+  </w:num>
+  <w:num w:numId="14">
+    <w:abstractNumId w:val="28"/>
+  </w:num>
+  <w:num w:numId="15">
+    <w:abstractNumId w:val="17"/>
+  </w:num>
+  <w:num w:numId="16">
+    <w:abstractNumId w:val="33"/>
+  </w:num>
+  <w:num w:numId="17">
+    <w:abstractNumId w:val="32"/>
+  </w:num>
+  <w:num w:numId="18">
     <w:abstractNumId w:val="2"/>
   </w:num>
-  <w:num w:numId="9">
-    <w:abstractNumId w:val="3"/>
+  <w:num w:numId="19">
+    <w:abstractNumId w:val="11"/>
   </w:num>
-  <w:num w:numId="10">
-    <w:abstractNumId w:val="12"/>
+  <w:num w:numId="20">
+    <w:abstractNumId w:val="6"/>
   </w:num>
-  <w:num w:numId="11">
-    <w:abstractNumId w:val="23"/>
+  <w:num w:numId="21">
+    <w:abstractNumId w:val="31"/>
   </w:num>
-  <w:num w:numId="12">
+  <w:num w:numId="22">
+    <w:abstractNumId w:val="34"/>
+  </w:num>
+  <w:num w:numId="23">
+    <w:abstractNumId w:val="21"/>
+  </w:num>
+  <w:num w:numId="24">
     <w:abstractNumId w:val="14"/>
   </w:num>
-  <w:num w:numId="13">
-    <w:abstractNumId w:val="11"/>
+  <w:num w:numId="25">
+    <w:abstractNumId w:val="22"/>
   </w:num>
-  <w:num w:numId="14">
+  <w:num w:numId="26">
+    <w:abstractNumId w:val="5"/>
+  </w:num>
+  <w:num w:numId="27">
+    <w:abstractNumId w:val="10"/>
+  </w:num>
+  <w:num w:numId="28">
+    <w:abstractNumId w:val="16"/>
+  </w:num>
+  <w:num w:numId="29">
     <w:abstractNumId w:val="24"/>
   </w:num>
-  <w:num w:numId="15">
-    <w:abstractNumId w:val="16"/>
-  </w:num>
-  <w:num w:numId="16">
-    <w:abstractNumId w:val="28"/>
-  </w:num>
-  <w:num w:numId="17">
-    <w:abstractNumId w:val="27"/>
-  </w:num>
-  <w:num w:numId="18">
-    <w:abstractNumId w:val="1"/>
-  </w:num>
-  <w:num w:numId="19">
-    <w:abstractNumId w:val="10"/>
-  </w:num>
-  <w:num w:numId="20">
-    <w:abstractNumId w:val="5"/>
-  </w:num>
-  <w:num w:numId="21">
-    <w:abstractNumId w:val="26"/>
-  </w:num>
-  <w:num w:numId="22">
-    <w:abstractNumId w:val="29"/>
-  </w:num>
-  <w:num w:numId="23">
-    <w:abstractNumId w:val="18"/>
-  </w:num>
-  <w:num w:numId="24">
-    <w:abstractNumId w:val="13"/>
-  </w:num>
-  <w:num w:numId="25">
-    <w:abstractNumId w:val="19"/>
-  </w:num>
-  <w:num w:numId="26">
-    <w:abstractNumId w:val="4"/>
-  </w:num>
-  <w:num w:numId="27">
+  <w:num w:numId="30">
     <w:abstractNumId w:val="9"/>
-  </w:num>
-  <w:num w:numId="28">
-    <w:abstractNumId w:val="15"/>
-  </w:num>
-  <w:num w:numId="29">
-    <w:abstractNumId w:val="20"/>
-  </w:num>
-  <w:num w:numId="30">
-    <w:abstractNumId w:val="8"/>
   </w:num>
   <w:num w:numId="31">
     <w:abstractNumId w:val="0"/>
   </w:num>
   <w:num w:numId="32">
-    <w:abstractNumId w:val="34"/>
+    <w:abstractNumId w:val="39"/>
   </w:num>
   <w:num w:numId="33">
+    <w:abstractNumId w:val="35"/>
+  </w:num>
+  <w:num w:numId="34">
+    <w:abstractNumId w:val="38"/>
+  </w:num>
+  <w:num w:numId="35">
+    <w:abstractNumId w:val="20"/>
+  </w:num>
+  <w:num w:numId="36">
+    <w:abstractNumId w:val="1"/>
+  </w:num>
+  <w:num w:numId="37">
+    <w:abstractNumId w:val="19"/>
+  </w:num>
+  <w:num w:numId="38">
     <w:abstractNumId w:val="30"/>
   </w:num>
-  <w:num w:numId="34">
-    <w:abstractNumId w:val="33"/>
+  <w:num w:numId="39">
+    <w:abstractNumId w:val="18"/>
   </w:num>
-  <w:num w:numId="35">
-    <w:abstractNumId w:val="17"/>
+  <w:num w:numId="40">
+    <w:abstractNumId w:val="23"/>
   </w:num>
 </w:numbering>
 </file>
@@ -11611,7 +13373,7 @@
     <w:lsdException w:name="Intense Reference" w:uiPriority="32" w:qFormat="1"/>
     <w:lsdException w:name="Book Title" w:uiPriority="33" w:qFormat="1"/>
     <w:lsdException w:name="Bibliography" w:semiHidden="1" w:uiPriority="37" w:unhideWhenUsed="1"/>
-    <w:lsdException w:name="TOC Heading" w:semiHidden="1" w:uiPriority="39" w:unhideWhenUsed="1"/>
+    <w:lsdException w:name="TOC Heading" w:semiHidden="1" w:uiPriority="39" w:unhideWhenUsed="1" w:qFormat="1"/>
     <w:lsdException w:name="Plain Table 1" w:uiPriority="41"/>
     <w:lsdException w:name="Plain Table 2" w:uiPriority="42"/>
     <w:lsdException w:name="Plain Table 3" w:uiPriority="43"/>
@@ -11842,6 +13604,7 @@
     <w:next w:val="a"/>
     <w:uiPriority w:val="39"/>
     <w:unhideWhenUsed/>
+    <w:qFormat/>
     <w:rsid w:val="00C409FC"/>
     <w:pPr>
       <w:keepLines/>

</xml_diff>